<commit_message>
[DOC] Ajout de la version de Maven et de la déclaration de la variable ANDROID_HOME
</commit_message>
<xml_diff>
--- a/document/jcertif-mob-dat.docx
+++ b/document/jcertif-mob-dat.docx
@@ -1,10 +1,10 @@
 
 <file path=word/document.xml><?xml version="1.0" encoding="utf-8"?>
-<w:document xmlns:wpc="http://schemas.microsoft.com/office/word/2010/wordprocessingCanvas" xmlns:mo="http://schemas.microsoft.com/office/mac/office/2008/main" xmlns:mc="http://schemas.openxmlformats.org/markup-compatibility/2006" xmlns:mv="urn:schemas-microsoft-com:mac:vml" xmlns:o="urn:schemas-microsoft-com:office:office" xmlns:r="http://schemas.openxmlformats.org/officeDocument/2006/relationships" xmlns:m="http://schemas.openxmlformats.org/officeDocument/2006/math" xmlns:v="urn:schemas-microsoft-com:vml" xmlns:wp14="http://schemas.microsoft.com/office/word/2010/wordprocessingDrawing" xmlns:wp="http://schemas.openxmlformats.org/drawingml/2006/wordprocessingDrawing" xmlns:w10="urn:schemas-microsoft-com:office:word" xmlns:w="http://schemas.openxmlformats.org/wordprocessingml/2006/main" xmlns:w14="http://schemas.microsoft.com/office/word/2010/wordml" xmlns:wpg="http://schemas.microsoft.com/office/word/2010/wordprocessingGroup" xmlns:wpi="http://schemas.microsoft.com/office/word/2010/wordprocessingInk" xmlns:wne="http://schemas.microsoft.com/office/word/2006/wordml" xmlns:wps="http://schemas.microsoft.com/office/word/2010/wordprocessingShape" mc:Ignorable="w14 wp14">
+<w:document xmlns:ve="http://schemas.openxmlformats.org/markup-compatibility/2006" xmlns:o="urn:schemas-microsoft-com:office:office" xmlns:r="http://schemas.openxmlformats.org/officeDocument/2006/relationships" xmlns:m="http://schemas.openxmlformats.org/officeDocument/2006/math" xmlns:v="urn:schemas-microsoft-com:vml" xmlns:wp="http://schemas.openxmlformats.org/drawingml/2006/wordprocessingDrawing" xmlns:w10="urn:schemas-microsoft-com:office:word" xmlns:w="http://schemas.openxmlformats.org/wordprocessingml/2006/main" xmlns:wne="http://schemas.microsoft.com/office/word/2006/wordml">
   <w:body>
     <w:p>
       <w:pPr>
-        <w:pStyle w:val="Titre1"/>
+        <w:pStyle w:val="Heading1"/>
         <w:jc w:val="center"/>
       </w:pPr>
       <w:r>
@@ -14,7 +14,7 @@
     <w:p/>
     <w:p>
       <w:pPr>
-        <w:pStyle w:val="Titre2"/>
+        <w:pStyle w:val="Heading2"/>
         <w:numPr>
           <w:ilvl w:val="0"/>
           <w:numId w:val="3"/>
@@ -26,12 +26,24 @@
     </w:p>
     <w:p>
       <w:r>
-        <w:t>L’application devra etre concue sur deux principes :</w:t>
-      </w:r>
-    </w:p>
-    <w:p>
-      <w:pPr>
-        <w:pStyle w:val="Paragraphedeliste"/>
+        <w:t xml:space="preserve">L’application devra </w:t>
+      </w:r>
+      <w:r>
+        <w:t>être</w:t>
+      </w:r>
+      <w:r>
+        <w:t xml:space="preserve"> </w:t>
+      </w:r>
+      <w:r>
+        <w:t>conçue</w:t>
+      </w:r>
+      <w:r>
+        <w:t xml:space="preserve"> sur deux principes :</w:t>
+      </w:r>
+    </w:p>
+    <w:p>
+      <w:pPr>
+        <w:pStyle w:val="ListParagraph"/>
         <w:numPr>
           <w:ilvl w:val="0"/>
           <w:numId w:val="1"/>
@@ -43,7 +55,7 @@
     </w:p>
     <w:p>
       <w:pPr>
-        <w:pStyle w:val="Paragraphedeliste"/>
+        <w:pStyle w:val="ListParagraph"/>
         <w:numPr>
           <w:ilvl w:val="0"/>
           <w:numId w:val="1"/>
@@ -55,7 +67,7 @@
     </w:p>
     <w:p>
       <w:pPr>
-        <w:pStyle w:val="Titre2"/>
+        <w:pStyle w:val="Heading2"/>
         <w:numPr>
           <w:ilvl w:val="0"/>
           <w:numId w:val="3"/>
@@ -67,7 +79,7 @@
     </w:p>
     <w:p>
       <w:pPr>
-        <w:pStyle w:val="Titre3"/>
+        <w:pStyle w:val="Heading3"/>
         <w:numPr>
           <w:ilvl w:val="1"/>
           <w:numId w:val="3"/>
@@ -95,7 +107,7 @@
     </w:p>
     <w:p>
       <w:pPr>
-        <w:pStyle w:val="Paragraphedeliste"/>
+        <w:pStyle w:val="ListParagraph"/>
         <w:numPr>
           <w:ilvl w:val="0"/>
           <w:numId w:val="5"/>
@@ -107,7 +119,7 @@
     </w:p>
     <w:p>
       <w:pPr>
-        <w:pStyle w:val="Titre3"/>
+        <w:pStyle w:val="Heading3"/>
         <w:numPr>
           <w:ilvl w:val="1"/>
           <w:numId w:val="3"/>
@@ -144,7 +156,7 @@
     </w:p>
     <w:p>
       <w:pPr>
-        <w:pStyle w:val="Paragraphedeliste"/>
+        <w:pStyle w:val="ListParagraph"/>
         <w:numPr>
           <w:ilvl w:val="0"/>
           <w:numId w:val="6"/>
@@ -157,7 +169,7 @@
     <w:p/>
     <w:p>
       <w:pPr>
-        <w:pStyle w:val="Titre3"/>
+        <w:pStyle w:val="Heading3"/>
         <w:numPr>
           <w:ilvl w:val="1"/>
           <w:numId w:val="3"/>
@@ -185,7 +197,7 @@
     </w:p>
     <w:p>
       <w:pPr>
-        <w:pStyle w:val="Paragraphedeliste"/>
+        <w:pStyle w:val="ListParagraph"/>
         <w:numPr>
           <w:ilvl w:val="0"/>
           <w:numId w:val="7"/>
@@ -197,7 +209,7 @@
     </w:p>
     <w:p>
       <w:pPr>
-        <w:pStyle w:val="Titre3"/>
+        <w:pStyle w:val="Heading3"/>
         <w:numPr>
           <w:ilvl w:val="1"/>
           <w:numId w:val="3"/>
@@ -217,7 +229,7 @@
     </w:p>
     <w:p>
       <w:pPr>
-        <w:pStyle w:val="Titre3"/>
+        <w:pStyle w:val="Heading3"/>
         <w:numPr>
           <w:ilvl w:val="1"/>
           <w:numId w:val="3"/>
@@ -234,7 +246,7 @@
     </w:p>
     <w:p>
       <w:pPr>
-        <w:pStyle w:val="Titre3"/>
+        <w:pStyle w:val="Heading3"/>
         <w:numPr>
           <w:ilvl w:val="1"/>
           <w:numId w:val="3"/>
@@ -253,7 +265,7 @@
     <w:p/>
     <w:p>
       <w:pPr>
-        <w:pStyle w:val="Titre1"/>
+        <w:pStyle w:val="Heading1"/>
       </w:pPr>
       <w:r>
         <w:t>Architecture technique</w:t>
@@ -265,7 +277,7 @@
           <w:noProof/>
         </w:rPr>
         <w:drawing>
-          <wp:inline distT="0" distB="0" distL="0" distR="0" wp14:anchorId="49171F95" wp14:editId="1723862D">
+          <wp:inline distT="0" distB="0" distL="0" distR="0">
             <wp:extent cx="5753735" cy="4315460"/>
             <wp:effectExtent l="0" t="0" r="12065" b="2540"/>
             <wp:docPr id="1" name="Image 1" descr="Macintosh HD:Users:mouhamed_diouf:Documents:jcertif-mob-dat:Diapositive2.jpg"/>
@@ -282,10 +294,10 @@
                     </pic:cNvPicPr>
                   </pic:nvPicPr>
                   <pic:blipFill>
-                    <a:blip r:embed="rId8">
+                    <a:blip r:embed="rId7">
                       <a:extLst>
                         <a:ext uri="{28A0092B-C50C-407E-A947-70E740481C1C}">
-                          <a14:useLocalDpi xmlns:a14="http://schemas.microsoft.com/office/drawing/2010/main" val="0"/>
+                          <a14:useLocalDpi xmlns:a14="http://schemas.microsoft.com/office/drawing/2010/main" xmlns:wps="http://schemas.microsoft.com/office/word/2010/wordprocessingShape" xmlns:wpi="http://schemas.microsoft.com/office/word/2010/wordprocessingInk" xmlns:wpg="http://schemas.microsoft.com/office/word/2010/wordprocessingGroup" xmlns:w14="http://schemas.microsoft.com/office/word/2010/wordml" xmlns:w="http://schemas.openxmlformats.org/wordprocessingml/2006/main" xmlns:w10="urn:schemas-microsoft-com:office:word" xmlns:wp14="http://schemas.microsoft.com/office/word/2010/wordprocessingDrawing" xmlns:v="urn:schemas-microsoft-com:vml" xmlns:o="urn:schemas-microsoft-com:office:office" xmlns:mv="urn:schemas-microsoft-com:mac:vml" xmlns:mc="http://schemas.openxmlformats.org/markup-compatibility/2006" xmlns:mo="http://schemas.microsoft.com/office/mac/office/2008/main" xmlns:wpc="http://schemas.microsoft.com/office/word/2010/wordprocessingCanvas" xmlns="" val="0"/>
                         </a:ext>
                       </a:extLst>
                     </a:blip>
@@ -323,7 +335,7 @@
         </w:rPr>
         <w:lastRenderedPageBreak/>
         <w:drawing>
-          <wp:inline distT="0" distB="0" distL="0" distR="0" wp14:anchorId="149707C0" wp14:editId="5BE4D9D3">
+          <wp:inline distT="0" distB="0" distL="0" distR="0">
             <wp:extent cx="6394790" cy="4796269"/>
             <wp:effectExtent l="0" t="0" r="6350" b="4445"/>
             <wp:docPr id="2" name="Image 2" descr="Macintosh HD:Users:mouhamed_diouf:Documents:jcertif-mob-dat:Diapositive3.jpg"/>
@@ -340,10 +352,10 @@
                     </pic:cNvPicPr>
                   </pic:nvPicPr>
                   <pic:blipFill>
-                    <a:blip r:embed="rId9">
+                    <a:blip r:embed="rId8">
                       <a:extLst>
                         <a:ext uri="{28A0092B-C50C-407E-A947-70E740481C1C}">
-                          <a14:useLocalDpi xmlns:a14="http://schemas.microsoft.com/office/drawing/2010/main" val="0"/>
+                          <a14:useLocalDpi xmlns:a14="http://schemas.microsoft.com/office/drawing/2010/main" xmlns:wps="http://schemas.microsoft.com/office/word/2010/wordprocessingShape" xmlns:wpi="http://schemas.microsoft.com/office/word/2010/wordprocessingInk" xmlns:wpg="http://schemas.microsoft.com/office/word/2010/wordprocessingGroup" xmlns:w14="http://schemas.microsoft.com/office/word/2010/wordml" xmlns:w="http://schemas.openxmlformats.org/wordprocessingml/2006/main" xmlns:w10="urn:schemas-microsoft-com:office:word" xmlns:wp14="http://schemas.microsoft.com/office/word/2010/wordprocessingDrawing" xmlns:v="urn:schemas-microsoft-com:vml" xmlns:o="urn:schemas-microsoft-com:office:office" xmlns:mv="urn:schemas-microsoft-com:mac:vml" xmlns:mc="http://schemas.openxmlformats.org/markup-compatibility/2006" xmlns:mo="http://schemas.microsoft.com/office/mac/office/2008/main" xmlns:wpc="http://schemas.microsoft.com/office/word/2010/wordprocessingCanvas" xmlns="" val="0"/>
                         </a:ext>
                       </a:extLst>
                     </a:blip>
@@ -375,21 +387,98 @@
     <w:p/>
     <w:p>
       <w:pPr>
-        <w:pStyle w:val="Titre1"/>
+        <w:pStyle w:val="Heading1"/>
       </w:pPr>
       <w:r>
         <w:t>Environnement de développement</w:t>
       </w:r>
     </w:p>
-    <w:p>
-      <w:pPr>
-        <w:pStyle w:val="Titre2"/>
+    <w:p/>
+    <w:p>
+      <w:pPr>
+        <w:pStyle w:val="Heading2"/>
         <w:numPr>
           <w:ilvl w:val="0"/>
-          <w:numId w:val="7"/>
+          <w:numId w:val="12"/>
         </w:numPr>
       </w:pPr>
       <w:r>
+        <w:t>Maven</w:t>
+      </w:r>
+    </w:p>
+    <w:p>
+      <w:r>
+        <w:t>La version de Maven à utiliser est 3.0.3 (</w:t>
+      </w:r>
+      <w:hyperlink r:id="rId9" w:history="1">
+        <w:r>
+          <w:rPr>
+            <w:rStyle w:val="Hyperlink"/>
+          </w:rPr>
+          <w:t>http://maven.apache.org/download.html</w:t>
+        </w:r>
+      </w:hyperlink>
+      <w:r>
+        <w:t>).</w:t>
+      </w:r>
+    </w:p>
+    <w:p/>
+    <w:p>
+      <w:pPr>
+        <w:pStyle w:val="Heading2"/>
+        <w:numPr>
+          <w:ilvl w:val="0"/>
+          <w:numId w:val="12"/>
+        </w:numPr>
+      </w:pPr>
+      <w:r>
+        <w:t>Android SDK</w:t>
+      </w:r>
+    </w:p>
+    <w:p>
+      <w:r>
+        <w:t>Installer le SDK Android (</w:t>
+      </w:r>
+      <w:hyperlink r:id="rId10" w:history="1">
+        <w:r>
+          <w:rPr>
+            <w:rStyle w:val="Hyperlink"/>
+          </w:rPr>
+          <w:t>http://developer.android.com/sdk/index.html</w:t>
+        </w:r>
+      </w:hyperlink>
+      <w:r>
+        <w:t>)</w:t>
+      </w:r>
+    </w:p>
+    <w:p/>
+    <w:p>
+      <w:pPr>
+        <w:pStyle w:val="Heading2"/>
+        <w:numPr>
+          <w:ilvl w:val="0"/>
+          <w:numId w:val="12"/>
+        </w:numPr>
+      </w:pPr>
+      <w:r>
+        <w:t>Variable d’environnement ANDROID_HOME</w:t>
+      </w:r>
+    </w:p>
+    <w:p>
+      <w:r>
+        <w:t>Avant de compiler avec Maven il faut ajouter cette variable d’environnement. Elle doit contenir le répertoire d’installation d’Android SDK.</w:t>
+      </w:r>
+    </w:p>
+    <w:p/>
+    <w:p>
+      <w:pPr>
+        <w:pStyle w:val="Heading2"/>
+        <w:numPr>
+          <w:ilvl w:val="0"/>
+          <w:numId w:val="12"/>
+        </w:numPr>
+      </w:pPr>
+      <w:r>
         <w:t>EDI &amp; Settings</w:t>
       </w:r>
     </w:p>
@@ -398,24 +487,37 @@
         <w:t>On va utiliser Eclipse comme IDE avec le plugin ADT (Android Devlopment Tools). Il est conseillé qu’on ait tous la même version d’Eclipse. Je préconise la dernière Helios.</w:t>
       </w:r>
       <w:r>
-        <w:t xml:space="preserve"> Pour ceux qui encore leur install utilisée pour JCertif App, ils peuvent rester dessus et juste rajouter le plugin ADT</w:t>
-      </w:r>
-    </w:p>
-    <w:p>
+        <w:t xml:space="preserve"> Pour </w:t>
+      </w:r>
+      <w:r>
+        <w:lastRenderedPageBreak/>
+        <w:t>ceux qui encore leur install utilisée pour JCertif App, ils peuvent rester dessus et juste rajouter le plugin ADT</w:t>
+      </w:r>
+    </w:p>
+    <w:p>
+      <w:pPr>
+        <w:rPr>
+          <w:lang w:val="en-US"/>
+        </w:rPr>
+      </w:pPr>
       <w:r>
         <w:rPr>
           <w:b/>
+          <w:lang w:val="en-US"/>
         </w:rPr>
         <w:t>Eclipse </w:t>
       </w:r>
       <w:r>
+        <w:rPr>
+          <w:lang w:val="en-US"/>
+        </w:rPr>
         <w:t xml:space="preserve">: </w:t>
       </w:r>
       <w:r>
+        <w:rPr>
+          <w:lang w:val="en-US"/>
+        </w:rPr>
         <w:t>http://www.eclipse.org/downloads/packages/eclipse-ide-java-developers/heliossr2</w:t>
-      </w:r>
-      <w:r>
-        <w:t xml:space="preserve"> </w:t>
       </w:r>
     </w:p>
     <w:p>
@@ -428,10 +530,10 @@
       <w:r>
         <w:t xml:space="preserve">, utiliser le Repository : </w:t>
       </w:r>
-      <w:hyperlink r:id="rId10" w:history="1">
+      <w:hyperlink r:id="rId11" w:history="1">
         <w:r>
           <w:rPr>
-            <w:rStyle w:val="Lienhypertexte"/>
+            <w:rStyle w:val="Hyperlink"/>
           </w:rPr>
           <w:t>https://dl-ssl.google.com/android/eclipse/</w:t>
         </w:r>
@@ -463,10 +565,10 @@
       <w:r>
         <w:t xml:space="preserve">Pour plus de détails sur l’environnement Androïd : </w:t>
       </w:r>
-      <w:hyperlink r:id="rId11" w:history="1">
+      <w:hyperlink r:id="rId12" w:history="1">
         <w:r>
           <w:rPr>
-            <w:rStyle w:val="Lienhypertexte"/>
+            <w:rStyle w:val="Hyperlink"/>
           </w:rPr>
           <w:t>https://dl-ssl.google.com/android/eclipse/</w:t>
         </w:r>
@@ -479,7 +581,7 @@
     </w:p>
     <w:p>
       <w:pPr>
-        <w:pStyle w:val="Paragraphedeliste"/>
+        <w:pStyle w:val="ListParagraph"/>
         <w:numPr>
           <w:ilvl w:val="0"/>
           <w:numId w:val="8"/>
@@ -497,10 +599,10 @@
       <w:r>
         <w:t xml:space="preserve">: </w:t>
       </w:r>
-      <w:hyperlink r:id="rId12" w:history="1">
+      <w:hyperlink r:id="rId13" w:history="1">
         <w:r>
           <w:rPr>
-            <w:rStyle w:val="Lienhypertexte"/>
+            <w:rStyle w:val="Hyperlink"/>
           </w:rPr>
           <w:t>http://m2eclipse.sonatype.org/</w:t>
         </w:r>
@@ -508,7 +610,7 @@
     </w:p>
     <w:p>
       <w:pPr>
-        <w:pStyle w:val="Paragraphedeliste"/>
+        <w:pStyle w:val="ListParagraph"/>
         <w:numPr>
           <w:ilvl w:val="0"/>
           <w:numId w:val="8"/>
@@ -535,14 +637,13 @@
     </w:p>
     <w:p>
       <w:pPr>
-        <w:pStyle w:val="Titre2"/>
+        <w:pStyle w:val="Heading2"/>
         <w:numPr>
           <w:ilvl w:val="0"/>
-          <w:numId w:val="7"/>
+          <w:numId w:val="12"/>
         </w:numPr>
       </w:pPr>
       <w:r>
-        <w:lastRenderedPageBreak/>
         <w:t>Découpage de l’application (maven et package)</w:t>
       </w:r>
     </w:p>
@@ -559,7 +660,7 @@
     </w:p>
     <w:p>
       <w:pPr>
-        <w:pStyle w:val="Paragraphedeliste"/>
+        <w:pStyle w:val="ListParagraph"/>
         <w:numPr>
           <w:ilvl w:val="0"/>
           <w:numId w:val="11"/>
@@ -571,7 +672,7 @@
     </w:p>
     <w:p>
       <w:pPr>
-        <w:pStyle w:val="Paragraphedeliste"/>
+        <w:pStyle w:val="ListParagraph"/>
         <w:numPr>
           <w:ilvl w:val="0"/>
           <w:numId w:val="11"/>
@@ -583,7 +684,7 @@
     </w:p>
     <w:p>
       <w:pPr>
-        <w:pStyle w:val="Paragraphedeliste"/>
+        <w:pStyle w:val="ListParagraph"/>
         <w:numPr>
           <w:ilvl w:val="0"/>
           <w:numId w:val="11"/>
@@ -594,13 +695,21 @@
       </w:r>
     </w:p>
     <w:p>
-      <w:r>
+      <w:pPr>
+        <w:rPr>
+          <w:lang w:val="en-US"/>
+        </w:rPr>
+      </w:pPr>
+      <w:r>
+        <w:rPr>
+          <w:lang w:val="en-US"/>
+        </w:rPr>
         <w:t>I usually separate stuff into sub-packages in my apps.</w:t>
       </w:r>
     </w:p>
     <w:p>
       <w:pPr>
-        <w:pStyle w:val="Paragraphedeliste"/>
+        <w:pStyle w:val="ListParagraph"/>
         <w:numPr>
           <w:ilvl w:val="0"/>
           <w:numId w:val="10"/>
@@ -636,7 +745,27 @@
     </w:p>
     <w:p>
       <w:pPr>
-        <w:pStyle w:val="Paragraphedeliste"/>
+        <w:pStyle w:val="ListParagraph"/>
+        <w:numPr>
+          <w:ilvl w:val="0"/>
+          <w:numId w:val="10"/>
+        </w:numPr>
+        <w:rPr>
+          <w:rFonts w:eastAsia="Times New Roman"/>
+          <w:lang w:val="en-US"/>
+        </w:rPr>
+      </w:pPr>
+      <w:r>
+        <w:rPr>
+          <w:rFonts w:eastAsia="Times New Roman"/>
+          <w:lang w:val="en-US"/>
+        </w:rPr>
+        <w:t>com.jcertif.android.net - network stuff, network related utils</w:t>
+      </w:r>
+    </w:p>
+    <w:p>
+      <w:pPr>
+        <w:pStyle w:val="ListParagraph"/>
         <w:numPr>
           <w:ilvl w:val="0"/>
           <w:numId w:val="10"/>
@@ -673,12 +802,12 @@
         <w:rPr>
           <w:rFonts w:eastAsia="Times New Roman"/>
         </w:rPr>
-        <w:t>.net - network stuff, network related utils</w:t>
-      </w:r>
-    </w:p>
-    <w:p>
-      <w:pPr>
-        <w:pStyle w:val="Paragraphedeliste"/>
+        <w:t>.data - db helpers, providers, etc</w:t>
+      </w:r>
+    </w:p>
+    <w:p>
+      <w:pPr>
+        <w:pStyle w:val="ListParagraph"/>
         <w:numPr>
           <w:ilvl w:val="0"/>
           <w:numId w:val="10"/>
@@ -715,112 +844,64 @@
         <w:rPr>
           <w:rFonts w:eastAsia="Times New Roman"/>
         </w:rPr>
-        <w:t>.data - db helpers, providers, etc</w:t>
-      </w:r>
-    </w:p>
-    <w:p>
-      <w:pPr>
-        <w:pStyle w:val="Paragraphedeliste"/>
+        <w:t>.model - object model</w:t>
+      </w:r>
+    </w:p>
+    <w:p>
+      <w:pPr>
+        <w:pStyle w:val="Heading2"/>
+        <w:ind w:left="720"/>
+      </w:pPr>
+    </w:p>
+    <w:p>
+      <w:pPr>
+        <w:pStyle w:val="Heading2"/>
         <w:numPr>
           <w:ilvl w:val="0"/>
-          <w:numId w:val="10"/>
+          <w:numId w:val="12"/>
         </w:numPr>
-        <w:rPr>
-          <w:rFonts w:eastAsia="Times New Roman"/>
-        </w:rPr>
-      </w:pPr>
-      <w:r>
-        <w:rPr>
-          <w:rFonts w:eastAsia="Times New Roman"/>
-        </w:rPr>
-        <w:t>com.</w:t>
-      </w:r>
-      <w:r>
-        <w:rPr>
-          <w:rFonts w:eastAsia="Times New Roman"/>
-        </w:rPr>
-        <w:t>jcertif</w:t>
-      </w:r>
-      <w:r>
-        <w:rPr>
-          <w:rFonts w:eastAsia="Times New Roman"/>
-        </w:rPr>
-        <w:t>.</w:t>
-      </w:r>
-      <w:r>
-        <w:rPr>
-          <w:rFonts w:eastAsia="Times New Roman"/>
-        </w:rPr>
-        <w:t>android</w:t>
-      </w:r>
-      <w:r>
-        <w:rPr>
-          <w:rFonts w:eastAsia="Times New Roman"/>
-        </w:rPr>
-        <w:t>.model - object model</w:t>
-      </w:r>
-    </w:p>
-    <w:p>
-      <w:pPr>
-        <w:pStyle w:val="Titre2"/>
-        <w:ind w:left="720"/>
-      </w:pPr>
-      <w:r>
-        <w:t xml:space="preserve"> </w:t>
-      </w:r>
-    </w:p>
-    <w:p>
-      <w:pPr>
-        <w:pStyle w:val="Titre2"/>
+      </w:pPr>
+      <w:r>
+        <w:t>Repo</w:t>
+      </w:r>
+    </w:p>
+    <w:p>
+      <w:r>
+        <w:t>https://project-jcertif-mobile.googlecode.com/svn/trunk/</w:t>
+      </w:r>
+    </w:p>
+    <w:p/>
+    <w:p>
+      <w:pPr>
+        <w:pStyle w:val="Heading2"/>
         <w:numPr>
           <w:ilvl w:val="0"/>
-          <w:numId w:val="7"/>
+          <w:numId w:val="12"/>
         </w:numPr>
       </w:pPr>
       <w:r>
-        <w:t>Repo</w:t>
-      </w:r>
-    </w:p>
-    <w:p>
-      <w:r>
-        <w:t>https://project-jcertif-mobile.googlecode.com/svn/trunk/</w:t>
-      </w:r>
-      <w:r>
-        <w:t xml:space="preserve"> </w:t>
-      </w:r>
-    </w:p>
-    <w:p/>
-    <w:p>
-      <w:pPr>
-        <w:pStyle w:val="Titre2"/>
+        <w:t>Plateforme d’intégration continue</w:t>
+      </w:r>
+    </w:p>
+    <w:p>
+      <w:r>
+        <w:t>(en cours</w:t>
+      </w:r>
+      <w:bookmarkStart w:id="0" w:name="_GoBack"/>
+      <w:bookmarkEnd w:id="0"/>
+      <w:r>
+        <w:t>)</w:t>
+      </w:r>
+    </w:p>
+    <w:p>
+      <w:pPr>
+        <w:pStyle w:val="Heading2"/>
         <w:numPr>
           <w:ilvl w:val="0"/>
-          <w:numId w:val="7"/>
+          <w:numId w:val="12"/>
         </w:numPr>
       </w:pPr>
       <w:r>
-        <w:t>Plateforme d’intégration continue</w:t>
-      </w:r>
-    </w:p>
-    <w:p>
-      <w:r>
-        <w:t>(en cours</w:t>
-      </w:r>
-      <w:bookmarkStart w:id="0" w:name="_GoBack"/>
-      <w:bookmarkEnd w:id="0"/>
-      <w:r>
-        <w:t>)</w:t>
-      </w:r>
-    </w:p>
-    <w:p>
-      <w:pPr>
-        <w:pStyle w:val="Titre2"/>
-        <w:numPr>
-          <w:ilvl w:val="0"/>
-          <w:numId w:val="7"/>
-        </w:numPr>
-      </w:pPr>
-      <w:r>
         <w:t xml:space="preserve">Quelques liens </w:t>
       </w:r>
       <w:r>
@@ -828,10 +909,10 @@
       </w:r>
     </w:p>
     <w:p>
-      <w:hyperlink r:id="rId13" w:history="1">
+      <w:hyperlink r:id="rId14" w:history="1">
         <w:r>
           <w:rPr>
-            <w:rStyle w:val="Lienhypertexte"/>
+            <w:rStyle w:val="Hyperlink"/>
           </w:rPr>
           <w:t>http://code.google.com/p/maven-android-plugin/wiki/GettingStarted</w:t>
         </w:r>
@@ -843,30 +924,30 @@
       </w:r>
     </w:p>
     <w:p>
-      <w:hyperlink r:id="rId14" w:history="1">
+      <w:hyperlink r:id="rId15" w:history="1">
         <w:r>
           <w:rPr>
-            <w:rStyle w:val="Lienhypertexte"/>
+            <w:rStyle w:val="Hyperlink"/>
           </w:rPr>
           <w:t>http://developer.android.com/guide/index.html</w:t>
         </w:r>
       </w:hyperlink>
     </w:p>
     <w:p>
-      <w:hyperlink r:id="rId15" w:history="1">
+      <w:hyperlink r:id="rId16" w:history="1">
         <w:r>
           <w:rPr>
-            <w:rStyle w:val="Lienhypertexte"/>
+            <w:rStyle w:val="Hyperlink"/>
           </w:rPr>
           <w:t>http://developer.android.com/guide/practices/design/performance.html</w:t>
         </w:r>
       </w:hyperlink>
     </w:p>
     <w:p>
-      <w:hyperlink r:id="rId16" w:history="1">
+      <w:hyperlink r:id="rId17" w:history="1">
         <w:r>
           <w:rPr>
-            <w:rStyle w:val="Lienhypertexte"/>
+            <w:rStyle w:val="Hyperlink"/>
           </w:rPr>
           <w:t>http://ormlite.com/sqlite_java_android_orm.shtml</w:t>
         </w:r>
@@ -889,8 +970,8 @@
     <w:p/>
     <w:p/>
     <w:sectPr>
-      <w:footerReference w:type="even" r:id="rId17"/>
-      <w:footerReference w:type="default" r:id="rId18"/>
+      <w:footerReference w:type="even" r:id="rId18"/>
+      <w:footerReference w:type="default" r:id="rId19"/>
       <w:pgSz w:w="11900" w:h="16840"/>
       <w:pgMar w:top="1417" w:right="1417" w:bottom="1417" w:left="1417" w:header="708" w:footer="708" w:gutter="0"/>
       <w:cols w:space="708"/>
@@ -900,15 +981,15 @@
 </file>
 
 <file path=word/endnotes.xml><?xml version="1.0" encoding="utf-8"?>
-<w:endnotes xmlns:wpc="http://schemas.microsoft.com/office/word/2010/wordprocessingCanvas" xmlns:mo="http://schemas.microsoft.com/office/mac/office/2008/main" xmlns:mc="http://schemas.openxmlformats.org/markup-compatibility/2006" xmlns:mv="urn:schemas-microsoft-com:mac:vml" xmlns:o="urn:schemas-microsoft-com:office:office" xmlns:r="http://schemas.openxmlformats.org/officeDocument/2006/relationships" xmlns:m="http://schemas.openxmlformats.org/officeDocument/2006/math" xmlns:v="urn:schemas-microsoft-com:vml" xmlns:wp14="http://schemas.microsoft.com/office/word/2010/wordprocessingDrawing" xmlns:wp="http://schemas.openxmlformats.org/drawingml/2006/wordprocessingDrawing" xmlns:w10="urn:schemas-microsoft-com:office:word" xmlns:w="http://schemas.openxmlformats.org/wordprocessingml/2006/main" xmlns:w14="http://schemas.microsoft.com/office/word/2010/wordml" xmlns:wpg="http://schemas.microsoft.com/office/word/2010/wordprocessingGroup" xmlns:wpi="http://schemas.microsoft.com/office/word/2010/wordprocessingInk" xmlns:wne="http://schemas.microsoft.com/office/word/2006/wordml" xmlns:wps="http://schemas.microsoft.com/office/word/2010/wordprocessingShape" mc:Ignorable="w14 wp14">
-  <w:endnote w:type="separator" w:id="-1">
+<w:endnotes xmlns:ve="http://schemas.openxmlformats.org/markup-compatibility/2006" xmlns:o="urn:schemas-microsoft-com:office:office" xmlns:r="http://schemas.openxmlformats.org/officeDocument/2006/relationships" xmlns:m="http://schemas.openxmlformats.org/officeDocument/2006/math" xmlns:v="urn:schemas-microsoft-com:vml" xmlns:wp="http://schemas.openxmlformats.org/drawingml/2006/wordprocessingDrawing" xmlns:w10="urn:schemas-microsoft-com:office:word" xmlns:w="http://schemas.openxmlformats.org/wordprocessingml/2006/main" xmlns:wne="http://schemas.microsoft.com/office/word/2006/wordml">
+  <w:endnote w:type="separator" w:id="0">
     <w:p>
       <w:r>
         <w:separator/>
       </w:r>
     </w:p>
   </w:endnote>
-  <w:endnote w:type="continuationSeparator" w:id="0">
+  <w:endnote w:type="continuationSeparator" w:id="1">
     <w:p>
       <w:r>
         <w:continuationSeparator/>
@@ -919,37 +1000,37 @@
 </file>
 
 <file path=word/footer1.xml><?xml version="1.0" encoding="utf-8"?>
-<w:ftr xmlns:wpc="http://schemas.microsoft.com/office/word/2010/wordprocessingCanvas" xmlns:mo="http://schemas.microsoft.com/office/mac/office/2008/main" xmlns:mc="http://schemas.openxmlformats.org/markup-compatibility/2006" xmlns:mv="urn:schemas-microsoft-com:mac:vml" xmlns:o="urn:schemas-microsoft-com:office:office" xmlns:r="http://schemas.openxmlformats.org/officeDocument/2006/relationships" xmlns:m="http://schemas.openxmlformats.org/officeDocument/2006/math" xmlns:v="urn:schemas-microsoft-com:vml" xmlns:wp14="http://schemas.microsoft.com/office/word/2010/wordprocessingDrawing" xmlns:wp="http://schemas.openxmlformats.org/drawingml/2006/wordprocessingDrawing" xmlns:w10="urn:schemas-microsoft-com:office:word" xmlns:w="http://schemas.openxmlformats.org/wordprocessingml/2006/main" xmlns:w14="http://schemas.microsoft.com/office/word/2010/wordml" xmlns:wpg="http://schemas.microsoft.com/office/word/2010/wordprocessingGroup" xmlns:wpi="http://schemas.microsoft.com/office/word/2010/wordprocessingInk" xmlns:wne="http://schemas.microsoft.com/office/word/2006/wordml" xmlns:wps="http://schemas.microsoft.com/office/word/2010/wordprocessingShape" mc:Ignorable="w14 wp14">
+<w:ftr xmlns:ve="http://schemas.openxmlformats.org/markup-compatibility/2006" xmlns:o="urn:schemas-microsoft-com:office:office" xmlns:r="http://schemas.openxmlformats.org/officeDocument/2006/relationships" xmlns:m="http://schemas.openxmlformats.org/officeDocument/2006/math" xmlns:v="urn:schemas-microsoft-com:vml" xmlns:wp="http://schemas.openxmlformats.org/drawingml/2006/wordprocessingDrawing" xmlns:w10="urn:schemas-microsoft-com:office:word" xmlns:w="http://schemas.openxmlformats.org/wordprocessingml/2006/main" xmlns:wne="http://schemas.microsoft.com/office/word/2006/wordml">
   <w:p>
     <w:pPr>
-      <w:pStyle w:val="Pieddepage"/>
+      <w:pStyle w:val="Footer"/>
       <w:framePr w:wrap="around" w:vAnchor="text" w:hAnchor="margin" w:xAlign="right" w:y="1"/>
       <w:rPr>
-        <w:rStyle w:val="Numrodepage"/>
+        <w:rStyle w:val="PageNumber"/>
       </w:rPr>
     </w:pPr>
     <w:r>
       <w:rPr>
-        <w:rStyle w:val="Numrodepage"/>
+        <w:rStyle w:val="PageNumber"/>
       </w:rPr>
       <w:fldChar w:fldCharType="begin"/>
     </w:r>
     <w:r>
       <w:rPr>
-        <w:rStyle w:val="Numrodepage"/>
+        <w:rStyle w:val="PageNumber"/>
       </w:rPr>
       <w:instrText xml:space="preserve">PAGE  </w:instrText>
     </w:r>
     <w:r>
       <w:rPr>
-        <w:rStyle w:val="Numrodepage"/>
+        <w:rStyle w:val="PageNumber"/>
       </w:rPr>
       <w:fldChar w:fldCharType="end"/>
     </w:r>
   </w:p>
   <w:p>
     <w:pPr>
-      <w:pStyle w:val="Pieddepage"/>
+      <w:pStyle w:val="Footer"/>
       <w:ind w:right="360"/>
     </w:pPr>
   </w:p>
@@ -957,50 +1038,50 @@
 </file>
 
 <file path=word/footer2.xml><?xml version="1.0" encoding="utf-8"?>
-<w:ftr xmlns:wpc="http://schemas.microsoft.com/office/word/2010/wordprocessingCanvas" xmlns:mo="http://schemas.microsoft.com/office/mac/office/2008/main" xmlns:mc="http://schemas.openxmlformats.org/markup-compatibility/2006" xmlns:mv="urn:schemas-microsoft-com:mac:vml" xmlns:o="urn:schemas-microsoft-com:office:office" xmlns:r="http://schemas.openxmlformats.org/officeDocument/2006/relationships" xmlns:m="http://schemas.openxmlformats.org/officeDocument/2006/math" xmlns:v="urn:schemas-microsoft-com:vml" xmlns:wp14="http://schemas.microsoft.com/office/word/2010/wordprocessingDrawing" xmlns:wp="http://schemas.openxmlformats.org/drawingml/2006/wordprocessingDrawing" xmlns:w10="urn:schemas-microsoft-com:office:word" xmlns:w="http://schemas.openxmlformats.org/wordprocessingml/2006/main" xmlns:w14="http://schemas.microsoft.com/office/word/2010/wordml" xmlns:wpg="http://schemas.microsoft.com/office/word/2010/wordprocessingGroup" xmlns:wpi="http://schemas.microsoft.com/office/word/2010/wordprocessingInk" xmlns:wne="http://schemas.microsoft.com/office/word/2006/wordml" xmlns:wps="http://schemas.microsoft.com/office/word/2010/wordprocessingShape" mc:Ignorable="w14 wp14">
+<w:ftr xmlns:ve="http://schemas.openxmlformats.org/markup-compatibility/2006" xmlns:o="urn:schemas-microsoft-com:office:office" xmlns:r="http://schemas.openxmlformats.org/officeDocument/2006/relationships" xmlns:m="http://schemas.openxmlformats.org/officeDocument/2006/math" xmlns:v="urn:schemas-microsoft-com:vml" xmlns:wp="http://schemas.openxmlformats.org/drawingml/2006/wordprocessingDrawing" xmlns:w10="urn:schemas-microsoft-com:office:word" xmlns:w="http://schemas.openxmlformats.org/wordprocessingml/2006/main" xmlns:wne="http://schemas.microsoft.com/office/word/2006/wordml">
   <w:p>
     <w:pPr>
-      <w:pStyle w:val="Pieddepage"/>
+      <w:pStyle w:val="Footer"/>
       <w:framePr w:wrap="around" w:vAnchor="text" w:hAnchor="margin" w:xAlign="right" w:y="1"/>
       <w:rPr>
-        <w:rStyle w:val="Numrodepage"/>
+        <w:rStyle w:val="PageNumber"/>
       </w:rPr>
     </w:pPr>
     <w:r>
       <w:rPr>
-        <w:rStyle w:val="Numrodepage"/>
+        <w:rStyle w:val="PageNumber"/>
       </w:rPr>
       <w:fldChar w:fldCharType="begin"/>
     </w:r>
     <w:r>
       <w:rPr>
-        <w:rStyle w:val="Numrodepage"/>
+        <w:rStyle w:val="PageNumber"/>
       </w:rPr>
       <w:instrText xml:space="preserve">PAGE  </w:instrText>
     </w:r>
     <w:r>
       <w:rPr>
-        <w:rStyle w:val="Numrodepage"/>
+        <w:rStyle w:val="PageNumber"/>
       </w:rPr>
       <w:fldChar w:fldCharType="separate"/>
     </w:r>
     <w:r>
       <w:rPr>
-        <w:rStyle w:val="Numrodepage"/>
+        <w:rStyle w:val="PageNumber"/>
         <w:noProof/>
       </w:rPr>
-      <w:t>1</w:t>
+      <w:t>5</w:t>
     </w:r>
     <w:r>
       <w:rPr>
-        <w:rStyle w:val="Numrodepage"/>
+        <w:rStyle w:val="PageNumber"/>
       </w:rPr>
       <w:fldChar w:fldCharType="end"/>
     </w:r>
   </w:p>
   <w:p>
     <w:pPr>
-      <w:pStyle w:val="Pieddepage"/>
+      <w:pStyle w:val="Footer"/>
       <w:ind w:right="360"/>
     </w:pPr>
   </w:p>
@@ -1008,15 +1089,15 @@
 </file>
 
 <file path=word/footnotes.xml><?xml version="1.0" encoding="utf-8"?>
-<w:footnotes xmlns:wpc="http://schemas.microsoft.com/office/word/2010/wordprocessingCanvas" xmlns:mo="http://schemas.microsoft.com/office/mac/office/2008/main" xmlns:mc="http://schemas.openxmlformats.org/markup-compatibility/2006" xmlns:mv="urn:schemas-microsoft-com:mac:vml" xmlns:o="urn:schemas-microsoft-com:office:office" xmlns:r="http://schemas.openxmlformats.org/officeDocument/2006/relationships" xmlns:m="http://schemas.openxmlformats.org/officeDocument/2006/math" xmlns:v="urn:schemas-microsoft-com:vml" xmlns:wp14="http://schemas.microsoft.com/office/word/2010/wordprocessingDrawing" xmlns:wp="http://schemas.openxmlformats.org/drawingml/2006/wordprocessingDrawing" xmlns:w10="urn:schemas-microsoft-com:office:word" xmlns:w="http://schemas.openxmlformats.org/wordprocessingml/2006/main" xmlns:w14="http://schemas.microsoft.com/office/word/2010/wordml" xmlns:wpg="http://schemas.microsoft.com/office/word/2010/wordprocessingGroup" xmlns:wpi="http://schemas.microsoft.com/office/word/2010/wordprocessingInk" xmlns:wne="http://schemas.microsoft.com/office/word/2006/wordml" xmlns:wps="http://schemas.microsoft.com/office/word/2010/wordprocessingShape" mc:Ignorable="w14 wp14">
-  <w:footnote w:type="separator" w:id="-1">
+<w:footnotes xmlns:ve="http://schemas.openxmlformats.org/markup-compatibility/2006" xmlns:o="urn:schemas-microsoft-com:office:office" xmlns:r="http://schemas.openxmlformats.org/officeDocument/2006/relationships" xmlns:m="http://schemas.openxmlformats.org/officeDocument/2006/math" xmlns:v="urn:schemas-microsoft-com:vml" xmlns:wp="http://schemas.openxmlformats.org/drawingml/2006/wordprocessingDrawing" xmlns:w10="urn:schemas-microsoft-com:office:word" xmlns:w="http://schemas.openxmlformats.org/wordprocessingml/2006/main" xmlns:wne="http://schemas.microsoft.com/office/word/2006/wordml">
+  <w:footnote w:type="separator" w:id="0">
     <w:p>
       <w:r>
         <w:separator/>
       </w:r>
     </w:p>
   </w:footnote>
-  <w:footnote w:type="continuationSeparator" w:id="0">
+  <w:footnote w:type="continuationSeparator" w:id="1">
     <w:p>
       <w:r>
         <w:continuationSeparator/>
@@ -1027,7 +1108,7 @@
 </file>
 
 <file path=word/numbering.xml><?xml version="1.0" encoding="utf-8"?>
-<w:numbering xmlns:wpc="http://schemas.microsoft.com/office/word/2010/wordprocessingCanvas" xmlns:mo="http://schemas.microsoft.com/office/mac/office/2008/main" xmlns:mc="http://schemas.openxmlformats.org/markup-compatibility/2006" xmlns:mv="urn:schemas-microsoft-com:mac:vml" xmlns:o="urn:schemas-microsoft-com:office:office" xmlns:r="http://schemas.openxmlformats.org/officeDocument/2006/relationships" xmlns:m="http://schemas.openxmlformats.org/officeDocument/2006/math" xmlns:v="urn:schemas-microsoft-com:vml" xmlns:wp14="http://schemas.microsoft.com/office/word/2010/wordprocessingDrawing" xmlns:wp="http://schemas.openxmlformats.org/drawingml/2006/wordprocessingDrawing" xmlns:w10="urn:schemas-microsoft-com:office:word" xmlns:w="http://schemas.openxmlformats.org/wordprocessingml/2006/main" xmlns:w14="http://schemas.microsoft.com/office/word/2010/wordml" xmlns:wpg="http://schemas.microsoft.com/office/word/2010/wordprocessingGroup" xmlns:wpi="http://schemas.microsoft.com/office/word/2010/wordprocessingInk" xmlns:wne="http://schemas.microsoft.com/office/word/2006/wordml" xmlns:wps="http://schemas.microsoft.com/office/word/2010/wordprocessingShape" mc:Ignorable="w14 wp14">
+<w:numbering xmlns:ve="http://schemas.openxmlformats.org/markup-compatibility/2006" xmlns:o="urn:schemas-microsoft-com:office:office" xmlns:r="http://schemas.openxmlformats.org/officeDocument/2006/relationships" xmlns:m="http://schemas.openxmlformats.org/officeDocument/2006/math" xmlns:v="urn:schemas-microsoft-com:vml" xmlns:wp="http://schemas.openxmlformats.org/drawingml/2006/wordprocessingDrawing" xmlns:w10="urn:schemas-microsoft-com:office:word" xmlns:w="http://schemas.openxmlformats.org/wordprocessingml/2006/main" xmlns:wne="http://schemas.microsoft.com/office/word/2006/wordml">
   <w:abstractNum w:abstractNumId="0">
     <w:nsid w:val="129C21F3"/>
     <w:multiLevelType w:val="multilevel"/>
@@ -1314,6 +1395,92 @@
     </w:lvl>
   </w:abstractNum>
   <w:abstractNum w:abstractNumId="3">
+    <w:nsid w:val="24DD7D08"/>
+    <w:multiLevelType w:val="hybridMultilevel"/>
+    <w:tmpl w:val="7EEE16C8"/>
+    <w:lvl w:ilvl="0" w:tplc="040C000F">
+      <w:start w:val="1"/>
+      <w:numFmt w:val="decimal"/>
+      <w:lvlText w:val="%1."/>
+      <w:lvlJc w:val="left"/>
+      <w:pPr>
+        <w:ind w:left="720" w:hanging="360"/>
+      </w:pPr>
+    </w:lvl>
+    <w:lvl w:ilvl="1" w:tplc="040C0019" w:tentative="1">
+      <w:start w:val="1"/>
+      <w:numFmt w:val="lowerLetter"/>
+      <w:lvlText w:val="%2."/>
+      <w:lvlJc w:val="left"/>
+      <w:pPr>
+        <w:ind w:left="1440" w:hanging="360"/>
+      </w:pPr>
+    </w:lvl>
+    <w:lvl w:ilvl="2" w:tplc="040C001B" w:tentative="1">
+      <w:start w:val="1"/>
+      <w:numFmt w:val="lowerRoman"/>
+      <w:lvlText w:val="%3."/>
+      <w:lvlJc w:val="right"/>
+      <w:pPr>
+        <w:ind w:left="2160" w:hanging="180"/>
+      </w:pPr>
+    </w:lvl>
+    <w:lvl w:ilvl="3" w:tplc="040C000F" w:tentative="1">
+      <w:start w:val="1"/>
+      <w:numFmt w:val="decimal"/>
+      <w:lvlText w:val="%4."/>
+      <w:lvlJc w:val="left"/>
+      <w:pPr>
+        <w:ind w:left="2880" w:hanging="360"/>
+      </w:pPr>
+    </w:lvl>
+    <w:lvl w:ilvl="4" w:tplc="040C0019" w:tentative="1">
+      <w:start w:val="1"/>
+      <w:numFmt w:val="lowerLetter"/>
+      <w:lvlText w:val="%5."/>
+      <w:lvlJc w:val="left"/>
+      <w:pPr>
+        <w:ind w:left="3600" w:hanging="360"/>
+      </w:pPr>
+    </w:lvl>
+    <w:lvl w:ilvl="5" w:tplc="040C001B" w:tentative="1">
+      <w:start w:val="1"/>
+      <w:numFmt w:val="lowerRoman"/>
+      <w:lvlText w:val="%6."/>
+      <w:lvlJc w:val="right"/>
+      <w:pPr>
+        <w:ind w:left="4320" w:hanging="180"/>
+      </w:pPr>
+    </w:lvl>
+    <w:lvl w:ilvl="6" w:tplc="040C000F" w:tentative="1">
+      <w:start w:val="1"/>
+      <w:numFmt w:val="decimal"/>
+      <w:lvlText w:val="%7."/>
+      <w:lvlJc w:val="left"/>
+      <w:pPr>
+        <w:ind w:left="5040" w:hanging="360"/>
+      </w:pPr>
+    </w:lvl>
+    <w:lvl w:ilvl="7" w:tplc="040C0019" w:tentative="1">
+      <w:start w:val="1"/>
+      <w:numFmt w:val="lowerLetter"/>
+      <w:lvlText w:val="%8."/>
+      <w:lvlJc w:val="left"/>
+      <w:pPr>
+        <w:ind w:left="5760" w:hanging="360"/>
+      </w:pPr>
+    </w:lvl>
+    <w:lvl w:ilvl="8" w:tplc="040C001B" w:tentative="1">
+      <w:start w:val="1"/>
+      <w:numFmt w:val="lowerRoman"/>
+      <w:lvlText w:val="%9."/>
+      <w:lvlJc w:val="right"/>
+      <w:pPr>
+        <w:ind w:left="6480" w:hanging="180"/>
+      </w:pPr>
+    </w:lvl>
+  </w:abstractNum>
+  <w:abstractNum w:abstractNumId="4">
     <w:nsid w:val="26262AB3"/>
     <w:multiLevelType w:val="hybridMultilevel"/>
     <w:tmpl w:val="9B4A070C"/>
@@ -1426,7 +1593,7 @@
       </w:rPr>
     </w:lvl>
   </w:abstractNum>
-  <w:abstractNum w:abstractNumId="4">
+  <w:abstractNum w:abstractNumId="5">
     <w:nsid w:val="27BF731D"/>
     <w:multiLevelType w:val="hybridMultilevel"/>
     <w:tmpl w:val="FE98B18A"/>
@@ -1539,7 +1706,7 @@
       </w:rPr>
     </w:lvl>
   </w:abstractNum>
-  <w:abstractNum w:abstractNumId="5">
+  <w:abstractNum w:abstractNumId="6">
     <w:nsid w:val="2A20598C"/>
     <w:multiLevelType w:val="hybridMultilevel"/>
     <w:tmpl w:val="24E23DD4"/>
@@ -1625,7 +1792,7 @@
       </w:pPr>
     </w:lvl>
   </w:abstractNum>
-  <w:abstractNum w:abstractNumId="6">
+  <w:abstractNum w:abstractNumId="7">
     <w:nsid w:val="3DA34C0C"/>
     <w:multiLevelType w:val="multilevel"/>
     <w:tmpl w:val="6D3CFD9C"/>
@@ -1774,7 +1941,7 @@
       </w:rPr>
     </w:lvl>
   </w:abstractNum>
-  <w:abstractNum w:abstractNumId="7">
+  <w:abstractNum w:abstractNumId="8">
     <w:nsid w:val="4C760273"/>
     <w:multiLevelType w:val="multilevel"/>
     <w:tmpl w:val="0409001F"/>
@@ -1860,7 +2027,93 @@
       </w:pPr>
     </w:lvl>
   </w:abstractNum>
-  <w:abstractNum w:abstractNumId="8">
+  <w:abstractNum w:abstractNumId="9">
+    <w:nsid w:val="589D44A2"/>
+    <w:multiLevelType w:val="hybridMultilevel"/>
+    <w:tmpl w:val="FC90A334"/>
+    <w:lvl w:ilvl="0" w:tplc="040C000F">
+      <w:start w:val="1"/>
+      <w:numFmt w:val="decimal"/>
+      <w:lvlText w:val="%1."/>
+      <w:lvlJc w:val="left"/>
+      <w:pPr>
+        <w:ind w:left="720" w:hanging="360"/>
+      </w:pPr>
+    </w:lvl>
+    <w:lvl w:ilvl="1" w:tplc="040C0019" w:tentative="1">
+      <w:start w:val="1"/>
+      <w:numFmt w:val="lowerLetter"/>
+      <w:lvlText w:val="%2."/>
+      <w:lvlJc w:val="left"/>
+      <w:pPr>
+        <w:ind w:left="1440" w:hanging="360"/>
+      </w:pPr>
+    </w:lvl>
+    <w:lvl w:ilvl="2" w:tplc="040C001B" w:tentative="1">
+      <w:start w:val="1"/>
+      <w:numFmt w:val="lowerRoman"/>
+      <w:lvlText w:val="%3."/>
+      <w:lvlJc w:val="right"/>
+      <w:pPr>
+        <w:ind w:left="2160" w:hanging="180"/>
+      </w:pPr>
+    </w:lvl>
+    <w:lvl w:ilvl="3" w:tplc="040C000F" w:tentative="1">
+      <w:start w:val="1"/>
+      <w:numFmt w:val="decimal"/>
+      <w:lvlText w:val="%4."/>
+      <w:lvlJc w:val="left"/>
+      <w:pPr>
+        <w:ind w:left="2880" w:hanging="360"/>
+      </w:pPr>
+    </w:lvl>
+    <w:lvl w:ilvl="4" w:tplc="040C0019" w:tentative="1">
+      <w:start w:val="1"/>
+      <w:numFmt w:val="lowerLetter"/>
+      <w:lvlText w:val="%5."/>
+      <w:lvlJc w:val="left"/>
+      <w:pPr>
+        <w:ind w:left="3600" w:hanging="360"/>
+      </w:pPr>
+    </w:lvl>
+    <w:lvl w:ilvl="5" w:tplc="040C001B" w:tentative="1">
+      <w:start w:val="1"/>
+      <w:numFmt w:val="lowerRoman"/>
+      <w:lvlText w:val="%6."/>
+      <w:lvlJc w:val="right"/>
+      <w:pPr>
+        <w:ind w:left="4320" w:hanging="180"/>
+      </w:pPr>
+    </w:lvl>
+    <w:lvl w:ilvl="6" w:tplc="040C000F" w:tentative="1">
+      <w:start w:val="1"/>
+      <w:numFmt w:val="decimal"/>
+      <w:lvlText w:val="%7."/>
+      <w:lvlJc w:val="left"/>
+      <w:pPr>
+        <w:ind w:left="5040" w:hanging="360"/>
+      </w:pPr>
+    </w:lvl>
+    <w:lvl w:ilvl="7" w:tplc="040C0019" w:tentative="1">
+      <w:start w:val="1"/>
+      <w:numFmt w:val="lowerLetter"/>
+      <w:lvlText w:val="%8."/>
+      <w:lvlJc w:val="left"/>
+      <w:pPr>
+        <w:ind w:left="5760" w:hanging="360"/>
+      </w:pPr>
+    </w:lvl>
+    <w:lvl w:ilvl="8" w:tplc="040C001B" w:tentative="1">
+      <w:start w:val="1"/>
+      <w:numFmt w:val="lowerRoman"/>
+      <w:lvlText w:val="%9."/>
+      <w:lvlJc w:val="right"/>
+      <w:pPr>
+        <w:ind w:left="6480" w:hanging="180"/>
+      </w:pPr>
+    </w:lvl>
+  </w:abstractNum>
+  <w:abstractNum w:abstractNumId="10">
     <w:nsid w:val="5D182604"/>
     <w:multiLevelType w:val="hybridMultilevel"/>
     <w:tmpl w:val="4064B4F8"/>
@@ -1946,7 +2199,93 @@
       </w:pPr>
     </w:lvl>
   </w:abstractNum>
-  <w:abstractNum w:abstractNumId="9">
+  <w:abstractNum w:abstractNumId="11">
+    <w:nsid w:val="5F76056C"/>
+    <w:multiLevelType w:val="hybridMultilevel"/>
+    <w:tmpl w:val="F552DCD4"/>
+    <w:lvl w:ilvl="0" w:tplc="040C000F">
+      <w:start w:val="1"/>
+      <w:numFmt w:val="decimal"/>
+      <w:lvlText w:val="%1."/>
+      <w:lvlJc w:val="left"/>
+      <w:pPr>
+        <w:ind w:left="720" w:hanging="360"/>
+      </w:pPr>
+    </w:lvl>
+    <w:lvl w:ilvl="1" w:tplc="040C0019" w:tentative="1">
+      <w:start w:val="1"/>
+      <w:numFmt w:val="lowerLetter"/>
+      <w:lvlText w:val="%2."/>
+      <w:lvlJc w:val="left"/>
+      <w:pPr>
+        <w:ind w:left="1440" w:hanging="360"/>
+      </w:pPr>
+    </w:lvl>
+    <w:lvl w:ilvl="2" w:tplc="040C001B" w:tentative="1">
+      <w:start w:val="1"/>
+      <w:numFmt w:val="lowerRoman"/>
+      <w:lvlText w:val="%3."/>
+      <w:lvlJc w:val="right"/>
+      <w:pPr>
+        <w:ind w:left="2160" w:hanging="180"/>
+      </w:pPr>
+    </w:lvl>
+    <w:lvl w:ilvl="3" w:tplc="040C000F" w:tentative="1">
+      <w:start w:val="1"/>
+      <w:numFmt w:val="decimal"/>
+      <w:lvlText w:val="%4."/>
+      <w:lvlJc w:val="left"/>
+      <w:pPr>
+        <w:ind w:left="2880" w:hanging="360"/>
+      </w:pPr>
+    </w:lvl>
+    <w:lvl w:ilvl="4" w:tplc="040C0019" w:tentative="1">
+      <w:start w:val="1"/>
+      <w:numFmt w:val="lowerLetter"/>
+      <w:lvlText w:val="%5."/>
+      <w:lvlJc w:val="left"/>
+      <w:pPr>
+        <w:ind w:left="3600" w:hanging="360"/>
+      </w:pPr>
+    </w:lvl>
+    <w:lvl w:ilvl="5" w:tplc="040C001B" w:tentative="1">
+      <w:start w:val="1"/>
+      <w:numFmt w:val="lowerRoman"/>
+      <w:lvlText w:val="%6."/>
+      <w:lvlJc w:val="right"/>
+      <w:pPr>
+        <w:ind w:left="4320" w:hanging="180"/>
+      </w:pPr>
+    </w:lvl>
+    <w:lvl w:ilvl="6" w:tplc="040C000F" w:tentative="1">
+      <w:start w:val="1"/>
+      <w:numFmt w:val="decimal"/>
+      <w:lvlText w:val="%7."/>
+      <w:lvlJc w:val="left"/>
+      <w:pPr>
+        <w:ind w:left="5040" w:hanging="360"/>
+      </w:pPr>
+    </w:lvl>
+    <w:lvl w:ilvl="7" w:tplc="040C0019" w:tentative="1">
+      <w:start w:val="1"/>
+      <w:numFmt w:val="lowerLetter"/>
+      <w:lvlText w:val="%8."/>
+      <w:lvlJc w:val="left"/>
+      <w:pPr>
+        <w:ind w:left="5760" w:hanging="360"/>
+      </w:pPr>
+    </w:lvl>
+    <w:lvl w:ilvl="8" w:tplc="040C001B" w:tentative="1">
+      <w:start w:val="1"/>
+      <w:numFmt w:val="lowerRoman"/>
+      <w:lvlText w:val="%9."/>
+      <w:lvlJc w:val="right"/>
+      <w:pPr>
+        <w:ind w:left="6480" w:hanging="180"/>
+      </w:pPr>
+    </w:lvl>
+  </w:abstractNum>
+  <w:abstractNum w:abstractNumId="12">
     <w:nsid w:val="64CD536B"/>
     <w:multiLevelType w:val="hybridMultilevel"/>
     <w:tmpl w:val="EEDE4532"/>
@@ -2059,7 +2398,7 @@
       </w:rPr>
     </w:lvl>
   </w:abstractNum>
-  <w:abstractNum w:abstractNumId="10">
+  <w:abstractNum w:abstractNumId="13">
     <w:nsid w:val="652869ED"/>
     <w:multiLevelType w:val="hybridMultilevel"/>
     <w:tmpl w:val="24E23DD4"/>
@@ -2149,40 +2488,49 @@
     <w:abstractNumId w:val="1"/>
   </w:num>
   <w:num w:numId="2">
-    <w:abstractNumId w:val="8"/>
+    <w:abstractNumId w:val="10"/>
   </w:num>
   <w:num w:numId="3">
-    <w:abstractNumId w:val="7"/>
+    <w:abstractNumId w:val="8"/>
   </w:num>
   <w:num w:numId="4">
     <w:abstractNumId w:val="0"/>
   </w:num>
   <w:num w:numId="5">
-    <w:abstractNumId w:val="5"/>
+    <w:abstractNumId w:val="6"/>
   </w:num>
   <w:num w:numId="6">
-    <w:abstractNumId w:val="10"/>
+    <w:abstractNumId w:val="13"/>
   </w:num>
   <w:num w:numId="7">
     <w:abstractNumId w:val="2"/>
   </w:num>
   <w:num w:numId="8">
+    <w:abstractNumId w:val="5"/>
+  </w:num>
+  <w:num w:numId="9">
+    <w:abstractNumId w:val="7"/>
+  </w:num>
+  <w:num w:numId="10">
+    <w:abstractNumId w:val="12"/>
+  </w:num>
+  <w:num w:numId="11">
     <w:abstractNumId w:val="4"/>
   </w:num>
-  <w:num w:numId="9">
-    <w:abstractNumId w:val="6"/>
-  </w:num>
-  <w:num w:numId="10">
+  <w:num w:numId="12">
     <w:abstractNumId w:val="9"/>
   </w:num>
-  <w:num w:numId="11">
+  <w:num w:numId="13">
+    <w:abstractNumId w:val="11"/>
+  </w:num>
+  <w:num w:numId="14">
     <w:abstractNumId w:val="3"/>
   </w:num>
 </w:numbering>
 </file>
 
 <file path=word/styles.xml><?xml version="1.0" encoding="utf-8"?>
-<w:styles xmlns:mc="http://schemas.openxmlformats.org/markup-compatibility/2006" xmlns:r="http://schemas.openxmlformats.org/officeDocument/2006/relationships" xmlns:w="http://schemas.openxmlformats.org/wordprocessingml/2006/main" xmlns:w14="http://schemas.microsoft.com/office/word/2010/wordml" mc:Ignorable="w14">
+<w:styles xmlns:r="http://schemas.openxmlformats.org/officeDocument/2006/relationships" xmlns:w="http://schemas.openxmlformats.org/wordprocessingml/2006/main">
   <w:docDefaults>
     <w:rPrDefault>
       <w:rPr>
@@ -2194,7 +2542,7 @@
     </w:rPrDefault>
     <w:pPrDefault/>
   </w:docDefaults>
-  <w:latentStyles w:defLockedState="0" w:defUIPriority="99" w:defSemiHidden="1" w:defUnhideWhenUsed="1" w:defQFormat="0" w:count="276">
+  <w:latentStyles w:defLockedState="0" w:defUIPriority="99" w:defSemiHidden="1" w:defUnhideWhenUsed="1" w:defQFormat="0" w:count="267">
     <w:lsdException w:name="Normal" w:semiHidden="0" w:uiPriority="0" w:unhideWhenUsed="0" w:qFormat="1"/>
     <w:lsdException w:name="heading 1" w:semiHidden="0" w:uiPriority="9" w:unhideWhenUsed="0" w:qFormat="1"/>
     <w:lsdException w:name="heading 2" w:uiPriority="9" w:qFormat="1"/>
@@ -2336,12 +2684,13 @@
   <w:style w:type="paragraph" w:default="1" w:styleId="Normal">
     <w:name w:val="Normal"/>
     <w:qFormat/>
+    <w:rsid w:val="00B97817"/>
   </w:style>
-  <w:style w:type="paragraph" w:styleId="Titre1">
+  <w:style w:type="paragraph" w:styleId="Heading1">
     <w:name w:val="heading 1"/>
     <w:basedOn w:val="Normal"/>
     <w:next w:val="Normal"/>
-    <w:link w:val="Titre1Car"/>
+    <w:link w:val="Heading1Char"/>
     <w:uiPriority w:val="9"/>
     <w:qFormat/>
     <w:rsid w:val="00650C7A"/>
@@ -2360,11 +2709,11 @@
       <w:szCs w:val="32"/>
     </w:rPr>
   </w:style>
-  <w:style w:type="paragraph" w:styleId="Titre2">
+  <w:style w:type="paragraph" w:styleId="Heading2">
     <w:name w:val="heading 2"/>
     <w:basedOn w:val="Normal"/>
     <w:next w:val="Normal"/>
-    <w:link w:val="Titre2Car"/>
+    <w:link w:val="Heading2Char"/>
     <w:uiPriority w:val="9"/>
     <w:unhideWhenUsed/>
     <w:qFormat/>
@@ -2384,11 +2733,11 @@
       <w:szCs w:val="26"/>
     </w:rPr>
   </w:style>
-  <w:style w:type="paragraph" w:styleId="Titre3">
+  <w:style w:type="paragraph" w:styleId="Heading3">
     <w:name w:val="heading 3"/>
     <w:basedOn w:val="Normal"/>
     <w:next w:val="Normal"/>
-    <w:link w:val="Titre3Car"/>
+    <w:link w:val="Heading3Char"/>
     <w:uiPriority w:val="9"/>
     <w:unhideWhenUsed/>
     <w:qFormat/>
@@ -2406,17 +2755,18 @@
       <w:color w:val="4F81BD" w:themeColor="accent1"/>
     </w:rPr>
   </w:style>
-  <w:style w:type="character" w:default="1" w:styleId="Policepardfaut">
+  <w:style w:type="character" w:default="1" w:styleId="DefaultParagraphFont">
     <w:name w:val="Default Paragraph Font"/>
     <w:uiPriority w:val="1"/>
     <w:semiHidden/>
     <w:unhideWhenUsed/>
   </w:style>
-  <w:style w:type="table" w:default="1" w:styleId="TableauNormal">
+  <w:style w:type="table" w:default="1" w:styleId="TableNormal">
     <w:name w:val="Normal Table"/>
     <w:uiPriority w:val="99"/>
     <w:semiHidden/>
     <w:unhideWhenUsed/>
+    <w:qFormat/>
     <w:tblPr>
       <w:tblInd w:w="0" w:type="dxa"/>
       <w:tblCellMar>
@@ -2427,13 +2777,13 @@
       </w:tblCellMar>
     </w:tblPr>
   </w:style>
-  <w:style w:type="numbering" w:default="1" w:styleId="Aucuneliste">
+  <w:style w:type="numbering" w:default="1" w:styleId="NoList">
     <w:name w:val="No List"/>
     <w:uiPriority w:val="99"/>
     <w:semiHidden/>
     <w:unhideWhenUsed/>
   </w:style>
-  <w:style w:type="paragraph" w:styleId="Paragraphedeliste">
+  <w:style w:type="paragraph" w:styleId="ListParagraph">
     <w:name w:val="List Paragraph"/>
     <w:basedOn w:val="Normal"/>
     <w:uiPriority w:val="34"/>
@@ -2444,10 +2794,10 @@
       <w:contextualSpacing/>
     </w:pPr>
   </w:style>
-  <w:style w:type="character" w:customStyle="1" w:styleId="Titre1Car">
-    <w:name w:val="Titre 1 Car"/>
-    <w:basedOn w:val="Policepardfaut"/>
-    <w:link w:val="Titre1"/>
+  <w:style w:type="character" w:customStyle="1" w:styleId="Heading1Char">
+    <w:name w:val="Heading 1 Char"/>
+    <w:basedOn w:val="DefaultParagraphFont"/>
+    <w:link w:val="Heading1"/>
     <w:uiPriority w:val="9"/>
     <w:rsid w:val="00650C7A"/>
     <w:rPr>
@@ -2459,10 +2809,10 @@
       <w:szCs w:val="32"/>
     </w:rPr>
   </w:style>
-  <w:style w:type="character" w:customStyle="1" w:styleId="Titre2Car">
-    <w:name w:val="Titre 2 Car"/>
-    <w:basedOn w:val="Policepardfaut"/>
-    <w:link w:val="Titre2"/>
+  <w:style w:type="character" w:customStyle="1" w:styleId="Heading2Char">
+    <w:name w:val="Heading 2 Char"/>
+    <w:basedOn w:val="DefaultParagraphFont"/>
+    <w:link w:val="Heading2"/>
     <w:uiPriority w:val="9"/>
     <w:rsid w:val="005848AA"/>
     <w:rPr>
@@ -2474,10 +2824,10 @@
       <w:szCs w:val="26"/>
     </w:rPr>
   </w:style>
-  <w:style w:type="character" w:customStyle="1" w:styleId="Titre3Car">
-    <w:name w:val="Titre 3 Car"/>
-    <w:basedOn w:val="Policepardfaut"/>
-    <w:link w:val="Titre3"/>
+  <w:style w:type="character" w:customStyle="1" w:styleId="Heading3Char">
+    <w:name w:val="Heading 3 Char"/>
+    <w:basedOn w:val="DefaultParagraphFont"/>
+    <w:link w:val="Heading3"/>
     <w:uiPriority w:val="9"/>
     <w:rsid w:val="005848AA"/>
     <w:rPr>
@@ -2503,10 +2853,10 @@
       <w:szCs w:val="20"/>
     </w:rPr>
   </w:style>
-  <w:style w:type="paragraph" w:styleId="Textedebulles">
+  <w:style w:type="paragraph" w:styleId="BalloonText">
     <w:name w:val="Balloon Text"/>
     <w:basedOn w:val="Normal"/>
-    <w:link w:val="TextedebullesCar"/>
+    <w:link w:val="BalloonTextChar"/>
     <w:uiPriority w:val="99"/>
     <w:semiHidden/>
     <w:unhideWhenUsed/>
@@ -2517,10 +2867,10 @@
       <w:szCs w:val="18"/>
     </w:rPr>
   </w:style>
-  <w:style w:type="character" w:customStyle="1" w:styleId="TextedebullesCar">
-    <w:name w:val="Texte de bulles Car"/>
-    <w:basedOn w:val="Policepardfaut"/>
-    <w:link w:val="Textedebulles"/>
+  <w:style w:type="character" w:customStyle="1" w:styleId="BalloonTextChar">
+    <w:name w:val="Balloon Text Char"/>
+    <w:basedOn w:val="DefaultParagraphFont"/>
+    <w:link w:val="BalloonText"/>
     <w:uiPriority w:val="99"/>
     <w:semiHidden/>
     <w:rsid w:val="00A21EB7"/>
@@ -2530,9 +2880,9 @@
       <w:szCs w:val="18"/>
     </w:rPr>
   </w:style>
-  <w:style w:type="character" w:styleId="Lienhypertexte">
+  <w:style w:type="character" w:styleId="Hyperlink">
     <w:name w:val="Hyperlink"/>
-    <w:basedOn w:val="Policepardfaut"/>
+    <w:basedOn w:val="DefaultParagraphFont"/>
     <w:uiPriority w:val="99"/>
     <w:unhideWhenUsed/>
     <w:rsid w:val="00F5400F"/>
@@ -2541,10 +2891,10 @@
       <w:u w:val="single"/>
     </w:rPr>
   </w:style>
-  <w:style w:type="paragraph" w:styleId="Pieddepage">
+  <w:style w:type="paragraph" w:styleId="Footer">
     <w:name w:val="footer"/>
     <w:basedOn w:val="Normal"/>
-    <w:link w:val="PieddepageCar"/>
+    <w:link w:val="FooterChar"/>
     <w:uiPriority w:val="99"/>
     <w:unhideWhenUsed/>
     <w:rsid w:val="00C15E55"/>
@@ -2555,16 +2905,16 @@
       </w:tabs>
     </w:pPr>
   </w:style>
-  <w:style w:type="character" w:customStyle="1" w:styleId="PieddepageCar">
-    <w:name w:val="Pied de page Car"/>
-    <w:basedOn w:val="Policepardfaut"/>
-    <w:link w:val="Pieddepage"/>
+  <w:style w:type="character" w:customStyle="1" w:styleId="FooterChar">
+    <w:name w:val="Footer Char"/>
+    <w:basedOn w:val="DefaultParagraphFont"/>
+    <w:link w:val="Footer"/>
     <w:uiPriority w:val="99"/>
     <w:rsid w:val="00C15E55"/>
   </w:style>
-  <w:style w:type="character" w:styleId="Numrodepage">
+  <w:style w:type="character" w:styleId="PageNumber">
     <w:name w:val="page number"/>
-    <w:basedOn w:val="Policepardfaut"/>
+    <w:basedOn w:val="DefaultParagraphFont"/>
     <w:uiPriority w:val="99"/>
     <w:semiHidden/>
     <w:unhideWhenUsed/>

</xml_diff>

<commit_message>
[DOC] Complément du DAT avec les services à créer/refactorer côté facade
</commit_message>
<xml_diff>
--- a/document/jcertif-mob-dat.docx
+++ b/document/jcertif-mob-dat.docx
@@ -117,6 +117,274 @@
         <w:t xml:space="preserve">Avoir un service rest qui permet de récupérer un objet conférence (nom, dates, description, lieu) </w:t>
       </w:r>
     </w:p>
+    <w:p/>
+    <w:tbl>
+      <w:tblPr>
+        <w:tblStyle w:val="TableGrid"/>
+        <w:tblW w:w="0" w:type="auto"/>
+        <w:tblLook w:val="04A0"/>
+      </w:tblPr>
+      <w:tblGrid>
+        <w:gridCol w:w="1951"/>
+        <w:gridCol w:w="7255"/>
+      </w:tblGrid>
+      <w:tr>
+        <w:tc>
+          <w:tcPr>
+            <w:tcW w:w="1951" w:type="dxa"/>
+          </w:tcPr>
+          <w:p>
+            <w:r>
+              <w:t>URL du service</w:t>
+            </w:r>
+          </w:p>
+        </w:tc>
+        <w:tc>
+          <w:tcPr>
+            <w:tcW w:w="7255" w:type="dxa"/>
+          </w:tcPr>
+          <w:p>
+            <w:pPr>
+              <w:rPr>
+                <w:lang w:val="en-US"/>
+              </w:rPr>
+            </w:pPr>
+            <w:r>
+              <w:rPr>
+                <w:lang w:val="en-US"/>
+              </w:rPr>
+              <w:t>[URL_FACADE]/api/conference/list</w:t>
+            </w:r>
+          </w:p>
+        </w:tc>
+      </w:tr>
+      <w:tr>
+        <w:tc>
+          <w:tcPr>
+            <w:tcW w:w="1951" w:type="dxa"/>
+          </w:tcPr>
+          <w:p>
+            <w:pPr>
+              <w:rPr>
+                <w:lang w:val="en-US"/>
+              </w:rPr>
+            </w:pPr>
+            <w:r>
+              <w:rPr>
+                <w:lang w:val="en-US"/>
+              </w:rPr>
+              <w:t>Exemple en  pré-prod</w:t>
+            </w:r>
+          </w:p>
+        </w:tc>
+        <w:tc>
+          <w:tcPr>
+            <w:tcW w:w="7255" w:type="dxa"/>
+          </w:tcPr>
+          <w:p>
+            <w:pPr>
+              <w:rPr>
+                <w:lang w:val="en-US"/>
+              </w:rPr>
+            </w:pPr>
+            <w:hyperlink r:id="rId7" w:history="1">
+              <w:r>
+                <w:rPr>
+                  <w:rStyle w:val="Hyperlink"/>
+                  <w:lang w:val="en-US"/>
+                </w:rPr>
+                <w:t>http://jcertif.baamtu.com/jcertif-facade/api/conference/list</w:t>
+              </w:r>
+            </w:hyperlink>
+          </w:p>
+        </w:tc>
+      </w:tr>
+      <w:tr>
+        <w:tc>
+          <w:tcPr>
+            <w:tcW w:w="1951" w:type="dxa"/>
+          </w:tcPr>
+          <w:p>
+            <w:pPr>
+              <w:rPr>
+                <w:lang w:val="en-US"/>
+              </w:rPr>
+            </w:pPr>
+            <w:r>
+              <w:rPr>
+                <w:lang w:val="en-US"/>
+              </w:rPr>
+              <w:t>Informations remontées</w:t>
+            </w:r>
+          </w:p>
+        </w:tc>
+        <w:tc>
+          <w:tcPr>
+            <w:tcW w:w="7255" w:type="dxa"/>
+          </w:tcPr>
+          <w:p>
+            <w:pPr>
+              <w:pStyle w:val="ListParagraph"/>
+              <w:numPr>
+                <w:ilvl w:val="0"/>
+                <w:numId w:val="15"/>
+              </w:numPr>
+              <w:rPr>
+                <w:lang w:val="en-US"/>
+              </w:rPr>
+            </w:pPr>
+            <w:r>
+              <w:rPr>
+                <w:lang w:val="en-US"/>
+              </w:rPr>
+              <w:t>id</w:t>
+            </w:r>
+          </w:p>
+          <w:p>
+            <w:pPr>
+              <w:pStyle w:val="ListParagraph"/>
+              <w:numPr>
+                <w:ilvl w:val="0"/>
+                <w:numId w:val="15"/>
+              </w:numPr>
+              <w:rPr>
+                <w:lang w:val="en-US"/>
+              </w:rPr>
+            </w:pPr>
+            <w:r>
+              <w:rPr>
+                <w:lang w:val="en-US"/>
+              </w:rPr>
+              <w:t>nom</w:t>
+            </w:r>
+          </w:p>
+          <w:p>
+            <w:pPr>
+              <w:pStyle w:val="ListParagraph"/>
+              <w:numPr>
+                <w:ilvl w:val="0"/>
+                <w:numId w:val="15"/>
+              </w:numPr>
+              <w:rPr>
+                <w:lang w:val="en-US"/>
+              </w:rPr>
+            </w:pPr>
+            <w:r>
+              <w:rPr>
+                <w:lang w:val="en-US"/>
+              </w:rPr>
+              <w:t>website</w:t>
+            </w:r>
+          </w:p>
+          <w:p>
+            <w:pPr>
+              <w:pStyle w:val="ListParagraph"/>
+              <w:numPr>
+                <w:ilvl w:val="0"/>
+                <w:numId w:val="15"/>
+              </w:numPr>
+              <w:rPr>
+                <w:lang w:val="en-US"/>
+              </w:rPr>
+            </w:pPr>
+            <w:r>
+              <w:rPr>
+                <w:lang w:val="en-US"/>
+              </w:rPr>
+              <w:t>dateDebut</w:t>
+            </w:r>
+          </w:p>
+          <w:p>
+            <w:pPr>
+              <w:pStyle w:val="ListParagraph"/>
+              <w:numPr>
+                <w:ilvl w:val="0"/>
+                <w:numId w:val="15"/>
+              </w:numPr>
+              <w:rPr>
+                <w:lang w:val="en-US"/>
+              </w:rPr>
+            </w:pPr>
+            <w:r>
+              <w:rPr>
+                <w:lang w:val="en-US"/>
+              </w:rPr>
+              <w:t>dateFin</w:t>
+            </w:r>
+          </w:p>
+          <w:p>
+            <w:pPr>
+              <w:pStyle w:val="ListParagraph"/>
+              <w:numPr>
+                <w:ilvl w:val="0"/>
+                <w:numId w:val="15"/>
+              </w:numPr>
+              <w:rPr>
+                <w:lang w:val="en-US"/>
+              </w:rPr>
+            </w:pPr>
+            <w:r>
+              <w:rPr>
+                <w:lang w:val="en-US"/>
+              </w:rPr>
+              <w:t>details</w:t>
+            </w:r>
+          </w:p>
+        </w:tc>
+      </w:tr>
+      <w:tr>
+        <w:tc>
+          <w:tcPr>
+            <w:tcW w:w="1951" w:type="dxa"/>
+          </w:tcPr>
+          <w:p>
+            <w:pPr>
+              <w:rPr>
+                <w:lang w:val="en-US"/>
+              </w:rPr>
+            </w:pPr>
+            <w:r>
+              <w:rPr>
+                <w:lang w:val="en-US"/>
+              </w:rPr>
+              <w:t>Reste à faire</w:t>
+            </w:r>
+          </w:p>
+        </w:tc>
+        <w:tc>
+          <w:tcPr>
+            <w:tcW w:w="7255" w:type="dxa"/>
+          </w:tcPr>
+          <w:p>
+            <w:pPr>
+              <w:pStyle w:val="ListParagraph"/>
+              <w:numPr>
+                <w:ilvl w:val="0"/>
+                <w:numId w:val="16"/>
+              </w:numPr>
+            </w:pPr>
+            <w:r>
+              <w:t>Créer un objet façade Conference qui ne contient pas les FAQ</w:t>
+            </w:r>
+          </w:p>
+          <w:p>
+            <w:pPr>
+              <w:pStyle w:val="ListParagraph"/>
+              <w:numPr>
+                <w:ilvl w:val="0"/>
+                <w:numId w:val="16"/>
+              </w:numPr>
+            </w:pPr>
+            <w:r>
+              <w:t>Modifier le retour de ConferenceFacade pour envoyer le nouvel objet</w:t>
+            </w:r>
+          </w:p>
+        </w:tc>
+      </w:tr>
+    </w:tbl>
+    <w:p/>
+    <w:p/>
+    <w:p/>
     <w:p>
       <w:pPr>
         <w:pStyle w:val="Heading3"/>
@@ -124,15 +392,12 @@
           <w:ilvl w:val="1"/>
           <w:numId w:val="3"/>
         </w:numPr>
-        <w:rPr>
-          <w:rFonts w:ascii="Cambria" w:hAnsi="Cambria" w:cs="Cambria"/>
-        </w:rPr>
-      </w:pPr>
-      <w:r>
-        <w:rPr>
-          <w:rFonts w:ascii="Cambria" w:hAnsi="Cambria" w:cs="Cambria"/>
-        </w:rPr>
-        <w:t>Lister des speackers</w:t>
+      </w:pPr>
+      <w:r>
+        <w:t>Lister des spea</w:t>
+      </w:r>
+      <w:r>
+        <w:t>kers</w:t>
       </w:r>
     </w:p>
     <w:p>
@@ -166,6 +431,261 @@
         <w:t>Avoir un service rest qui permet de récupérer l’ensemble des speakers</w:t>
       </w:r>
     </w:p>
+    <w:tbl>
+      <w:tblPr>
+        <w:tblStyle w:val="TableGrid"/>
+        <w:tblW w:w="0" w:type="auto"/>
+        <w:tblLook w:val="04A0"/>
+      </w:tblPr>
+      <w:tblGrid>
+        <w:gridCol w:w="1951"/>
+        <w:gridCol w:w="7255"/>
+      </w:tblGrid>
+      <w:tr>
+        <w:tc>
+          <w:tcPr>
+            <w:tcW w:w="1951" w:type="dxa"/>
+          </w:tcPr>
+          <w:p>
+            <w:r>
+              <w:lastRenderedPageBreak/>
+              <w:t>URL du service</w:t>
+            </w:r>
+          </w:p>
+        </w:tc>
+        <w:tc>
+          <w:tcPr>
+            <w:tcW w:w="7255" w:type="dxa"/>
+          </w:tcPr>
+          <w:p>
+            <w:pPr>
+              <w:rPr>
+                <w:lang w:val="en-US"/>
+              </w:rPr>
+            </w:pPr>
+            <w:r>
+              <w:rPr>
+                <w:lang w:val="en-US"/>
+              </w:rPr>
+              <w:t>[URL_FACADE]/api/</w:t>
+            </w:r>
+            <w:r>
+              <w:rPr>
+                <w:lang w:val="en-US"/>
+              </w:rPr>
+              <w:t>speaker</w:t>
+            </w:r>
+            <w:r>
+              <w:rPr>
+                <w:lang w:val="en-US"/>
+              </w:rPr>
+              <w:t>/list</w:t>
+            </w:r>
+          </w:p>
+        </w:tc>
+      </w:tr>
+      <w:tr>
+        <w:tc>
+          <w:tcPr>
+            <w:tcW w:w="1951" w:type="dxa"/>
+          </w:tcPr>
+          <w:p>
+            <w:pPr>
+              <w:rPr>
+                <w:lang w:val="en-US"/>
+              </w:rPr>
+            </w:pPr>
+            <w:r>
+              <w:rPr>
+                <w:lang w:val="en-US"/>
+              </w:rPr>
+              <w:t>Exemple en  pré-prod</w:t>
+            </w:r>
+          </w:p>
+        </w:tc>
+        <w:tc>
+          <w:tcPr>
+            <w:tcW w:w="7255" w:type="dxa"/>
+          </w:tcPr>
+          <w:p>
+            <w:pPr>
+              <w:rPr>
+                <w:lang w:val="en-US"/>
+              </w:rPr>
+            </w:pPr>
+            <w:r>
+              <w:rPr>
+                <w:lang w:val="en-US"/>
+              </w:rPr>
+              <w:t>http://jcertif.baamtu.com/jcertif-facade/api/speaker/list</w:t>
+            </w:r>
+          </w:p>
+        </w:tc>
+      </w:tr>
+      <w:tr>
+        <w:tc>
+          <w:tcPr>
+            <w:tcW w:w="1951" w:type="dxa"/>
+          </w:tcPr>
+          <w:p>
+            <w:pPr>
+              <w:rPr>
+                <w:lang w:val="en-US"/>
+              </w:rPr>
+            </w:pPr>
+            <w:r>
+              <w:rPr>
+                <w:lang w:val="en-US"/>
+              </w:rPr>
+              <w:t>Informations remontées</w:t>
+            </w:r>
+          </w:p>
+        </w:tc>
+        <w:tc>
+          <w:tcPr>
+            <w:tcW w:w="7255" w:type="dxa"/>
+          </w:tcPr>
+          <w:p>
+            <w:pPr>
+              <w:pStyle w:val="ListParagraph"/>
+              <w:numPr>
+                <w:ilvl w:val="0"/>
+                <w:numId w:val="15"/>
+              </w:numPr>
+              <w:rPr>
+                <w:lang w:val="en-US"/>
+              </w:rPr>
+            </w:pPr>
+            <w:r>
+              <w:rPr>
+                <w:lang w:val="en-US"/>
+              </w:rPr>
+              <w:t>id</w:t>
+            </w:r>
+          </w:p>
+          <w:p>
+            <w:pPr>
+              <w:pStyle w:val="ListParagraph"/>
+              <w:numPr>
+                <w:ilvl w:val="0"/>
+                <w:numId w:val="15"/>
+              </w:numPr>
+              <w:rPr>
+                <w:lang w:val="en-US"/>
+              </w:rPr>
+            </w:pPr>
+            <w:r>
+              <w:rPr>
+                <w:lang w:val="en-US"/>
+              </w:rPr>
+              <w:t>nom</w:t>
+            </w:r>
+          </w:p>
+          <w:p>
+            <w:pPr>
+              <w:pStyle w:val="ListParagraph"/>
+              <w:numPr>
+                <w:ilvl w:val="0"/>
+                <w:numId w:val="15"/>
+              </w:numPr>
+              <w:rPr>
+                <w:lang w:val="en-US"/>
+              </w:rPr>
+            </w:pPr>
+            <w:r>
+              <w:rPr>
+                <w:lang w:val="en-US"/>
+              </w:rPr>
+              <w:t>prenom</w:t>
+            </w:r>
+          </w:p>
+          <w:p>
+            <w:pPr>
+              <w:pStyle w:val="ListParagraph"/>
+              <w:numPr>
+                <w:ilvl w:val="0"/>
+                <w:numId w:val="15"/>
+              </w:numPr>
+              <w:rPr>
+                <w:lang w:val="en-US"/>
+              </w:rPr>
+            </w:pPr>
+            <w:r>
+              <w:rPr>
+                <w:lang w:val="en-US"/>
+              </w:rPr>
+              <w:t>compagnie</w:t>
+            </w:r>
+          </w:p>
+          <w:p>
+            <w:pPr>
+              <w:pStyle w:val="ListParagraph"/>
+              <w:numPr>
+                <w:ilvl w:val="0"/>
+                <w:numId w:val="15"/>
+              </w:numPr>
+              <w:rPr>
+                <w:lang w:val="en-US"/>
+              </w:rPr>
+            </w:pPr>
+            <w:r>
+              <w:rPr>
+                <w:lang w:val="en-US"/>
+              </w:rPr>
+              <w:t>photo</w:t>
+            </w:r>
+          </w:p>
+          <w:p>
+            <w:pPr>
+              <w:pStyle w:val="ListParagraph"/>
+              <w:numPr>
+                <w:ilvl w:val="0"/>
+                <w:numId w:val="15"/>
+              </w:numPr>
+              <w:rPr>
+                <w:lang w:val="en-US"/>
+              </w:rPr>
+            </w:pPr>
+            <w:r>
+              <w:rPr>
+                <w:lang w:val="en-US"/>
+              </w:rPr>
+              <w:t>bio</w:t>
+            </w:r>
+          </w:p>
+        </w:tc>
+      </w:tr>
+      <w:tr>
+        <w:tc>
+          <w:tcPr>
+            <w:tcW w:w="1951" w:type="dxa"/>
+          </w:tcPr>
+          <w:p>
+            <w:pPr>
+              <w:rPr>
+                <w:lang w:val="en-US"/>
+              </w:rPr>
+            </w:pPr>
+            <w:r>
+              <w:rPr>
+                <w:lang w:val="en-US"/>
+              </w:rPr>
+              <w:t>Reste à faire</w:t>
+            </w:r>
+          </w:p>
+        </w:tc>
+        <w:tc>
+          <w:tcPr>
+            <w:tcW w:w="7255" w:type="dxa"/>
+          </w:tcPr>
+          <w:p>
+            <w:r>
+              <w:t>Rien. Service opérationnel.</w:t>
+            </w:r>
+          </w:p>
+        </w:tc>
+      </w:tr>
+    </w:tbl>
     <w:p/>
     <w:p>
       <w:pPr>
@@ -207,6 +727,337 @@
         <w:t xml:space="preserve">Avoir un service rest qui permet de récupérer la liste des sessions (date, short description, long description, speaker) </w:t>
       </w:r>
     </w:p>
+    <w:p/>
+    <w:tbl>
+      <w:tblPr>
+        <w:tblStyle w:val="TableGrid"/>
+        <w:tblW w:w="0" w:type="auto"/>
+        <w:tblLook w:val="04A0"/>
+      </w:tblPr>
+      <w:tblGrid>
+        <w:gridCol w:w="1951"/>
+        <w:gridCol w:w="7255"/>
+      </w:tblGrid>
+      <w:tr>
+        <w:tc>
+          <w:tcPr>
+            <w:tcW w:w="1951" w:type="dxa"/>
+          </w:tcPr>
+          <w:p>
+            <w:r>
+              <w:t>URL du service</w:t>
+            </w:r>
+          </w:p>
+        </w:tc>
+        <w:tc>
+          <w:tcPr>
+            <w:tcW w:w="7255" w:type="dxa"/>
+          </w:tcPr>
+          <w:p>
+            <w:pPr>
+              <w:rPr>
+                <w:lang w:val="en-US"/>
+              </w:rPr>
+            </w:pPr>
+            <w:r>
+              <w:rPr>
+                <w:lang w:val="en-US"/>
+              </w:rPr>
+              <w:t>[URL_FACADE]/api/</w:t>
+            </w:r>
+            <w:r>
+              <w:rPr>
+                <w:lang w:val="en-US"/>
+              </w:rPr>
+              <w:t>event</w:t>
+            </w:r>
+            <w:r>
+              <w:rPr>
+                <w:lang w:val="en-US"/>
+              </w:rPr>
+              <w:t>/list</w:t>
+            </w:r>
+          </w:p>
+        </w:tc>
+      </w:tr>
+      <w:tr>
+        <w:tc>
+          <w:tcPr>
+            <w:tcW w:w="1951" w:type="dxa"/>
+          </w:tcPr>
+          <w:p>
+            <w:pPr>
+              <w:rPr>
+                <w:lang w:val="en-US"/>
+              </w:rPr>
+            </w:pPr>
+            <w:r>
+              <w:rPr>
+                <w:lang w:val="en-US"/>
+              </w:rPr>
+              <w:t>Exemple en  pré-prod</w:t>
+            </w:r>
+          </w:p>
+        </w:tc>
+        <w:tc>
+          <w:tcPr>
+            <w:tcW w:w="7255" w:type="dxa"/>
+          </w:tcPr>
+          <w:p>
+            <w:pPr>
+              <w:rPr>
+                <w:lang w:val="en-US"/>
+              </w:rPr>
+            </w:pPr>
+            <w:r>
+              <w:rPr>
+                <w:lang w:val="en-US"/>
+              </w:rPr>
+              <w:t>http://jcertif.baamtu.com/jcertif-facade/api/</w:t>
+            </w:r>
+            <w:r>
+              <w:rPr>
+                <w:lang w:val="en-US"/>
+              </w:rPr>
+              <w:t>event</w:t>
+            </w:r>
+            <w:r>
+              <w:rPr>
+                <w:lang w:val="en-US"/>
+              </w:rPr>
+              <w:t>/list</w:t>
+            </w:r>
+          </w:p>
+        </w:tc>
+      </w:tr>
+      <w:tr>
+        <w:tc>
+          <w:tcPr>
+            <w:tcW w:w="1951" w:type="dxa"/>
+          </w:tcPr>
+          <w:p>
+            <w:r>
+              <w:t>Informations remontées pour un item</w:t>
+            </w:r>
+          </w:p>
+        </w:tc>
+        <w:tc>
+          <w:tcPr>
+            <w:tcW w:w="7255" w:type="dxa"/>
+          </w:tcPr>
+          <w:p>
+            <w:pPr>
+              <w:pStyle w:val="ListParagraph"/>
+              <w:numPr>
+                <w:ilvl w:val="0"/>
+                <w:numId w:val="15"/>
+              </w:numPr>
+              <w:rPr>
+                <w:lang w:val="en-US"/>
+              </w:rPr>
+            </w:pPr>
+            <w:r>
+              <w:rPr>
+                <w:lang w:val="en-US"/>
+              </w:rPr>
+              <w:t>id</w:t>
+            </w:r>
+          </w:p>
+          <w:p>
+            <w:pPr>
+              <w:pStyle w:val="ListParagraph"/>
+              <w:numPr>
+                <w:ilvl w:val="0"/>
+                <w:numId w:val="15"/>
+              </w:numPr>
+              <w:rPr>
+                <w:lang w:val="en-US"/>
+              </w:rPr>
+            </w:pPr>
+            <w:r>
+              <w:rPr>
+                <w:lang w:val="en-US"/>
+              </w:rPr>
+              <w:t>nom</w:t>
+            </w:r>
+          </w:p>
+          <w:p>
+            <w:pPr>
+              <w:pStyle w:val="ListParagraph"/>
+              <w:numPr>
+                <w:ilvl w:val="0"/>
+                <w:numId w:val="15"/>
+              </w:numPr>
+              <w:rPr>
+                <w:lang w:val="en-US"/>
+              </w:rPr>
+            </w:pPr>
+            <w:r>
+              <w:rPr>
+                <w:lang w:val="en-US"/>
+              </w:rPr>
+              <w:t>dateDebut</w:t>
+            </w:r>
+          </w:p>
+          <w:p>
+            <w:pPr>
+              <w:pStyle w:val="ListParagraph"/>
+              <w:numPr>
+                <w:ilvl w:val="0"/>
+                <w:numId w:val="15"/>
+              </w:numPr>
+              <w:rPr>
+                <w:lang w:val="en-US"/>
+              </w:rPr>
+            </w:pPr>
+            <w:r>
+              <w:rPr>
+                <w:lang w:val="en-US"/>
+              </w:rPr>
+              <w:t>dateFin</w:t>
+            </w:r>
+          </w:p>
+          <w:p>
+            <w:pPr>
+              <w:pStyle w:val="ListParagraph"/>
+              <w:numPr>
+                <w:ilvl w:val="0"/>
+                <w:numId w:val="15"/>
+              </w:numPr>
+              <w:rPr>
+                <w:lang w:val="en-US"/>
+              </w:rPr>
+            </w:pPr>
+            <w:r>
+              <w:rPr>
+                <w:lang w:val="en-US"/>
+              </w:rPr>
+              <w:t>salle</w:t>
+            </w:r>
+          </w:p>
+          <w:p>
+            <w:pPr>
+              <w:pStyle w:val="ListParagraph"/>
+              <w:numPr>
+                <w:ilvl w:val="0"/>
+                <w:numId w:val="15"/>
+              </w:numPr>
+              <w:rPr>
+                <w:lang w:val="en-US"/>
+              </w:rPr>
+            </w:pPr>
+            <w:r>
+              <w:rPr>
+                <w:lang w:val="en-US"/>
+              </w:rPr>
+              <w:t>sommaire</w:t>
+            </w:r>
+          </w:p>
+          <w:p>
+            <w:pPr>
+              <w:pStyle w:val="ListParagraph"/>
+              <w:numPr>
+                <w:ilvl w:val="0"/>
+                <w:numId w:val="15"/>
+              </w:numPr>
+              <w:rPr>
+                <w:lang w:val="en-US"/>
+              </w:rPr>
+            </w:pPr>
+            <w:r>
+              <w:rPr>
+                <w:lang w:val="en-US"/>
+              </w:rPr>
+              <w:t>description</w:t>
+            </w:r>
+          </w:p>
+          <w:p>
+            <w:pPr>
+              <w:pStyle w:val="ListParagraph"/>
+              <w:numPr>
+                <w:ilvl w:val="0"/>
+                <w:numId w:val="15"/>
+              </w:numPr>
+            </w:pPr>
+            <w:r>
+              <w:rPr>
+                <w:lang w:val="en-US"/>
+              </w:rPr>
+              <w:t xml:space="preserve">speakersId : Liste ids speaker séparés par “,”. </w:t>
+            </w:r>
+            <w:r>
+              <w:t>Exemple : 12,35,25,45.</w:t>
+            </w:r>
+          </w:p>
+          <w:p>
+            <w:pPr>
+              <w:pStyle w:val="ListParagraph"/>
+              <w:numPr>
+                <w:ilvl w:val="0"/>
+                <w:numId w:val="15"/>
+              </w:numPr>
+            </w:pPr>
+            <w:r>
+              <w:t>motcle</w:t>
+            </w:r>
+          </w:p>
+          <w:p>
+            <w:pPr>
+              <w:pStyle w:val="ListParagraph"/>
+              <w:numPr>
+                <w:ilvl w:val="0"/>
+                <w:numId w:val="15"/>
+              </w:numPr>
+            </w:pPr>
+            <w:r>
+              <w:t>sujets : Liste de libellés sujets séparés par « , ». Exemple : java,jee,android</w:t>
+            </w:r>
+          </w:p>
+        </w:tc>
+      </w:tr>
+      <w:tr>
+        <w:tc>
+          <w:tcPr>
+            <w:tcW w:w="1951" w:type="dxa"/>
+          </w:tcPr>
+          <w:p>
+            <w:r>
+              <w:t>Reste à faire</w:t>
+            </w:r>
+          </w:p>
+        </w:tc>
+        <w:tc>
+          <w:tcPr>
+            <w:tcW w:w="7255" w:type="dxa"/>
+          </w:tcPr>
+          <w:p>
+            <w:pPr>
+              <w:pStyle w:val="ListParagraph"/>
+              <w:numPr>
+                <w:ilvl w:val="0"/>
+                <w:numId w:val="16"/>
+              </w:numPr>
+            </w:pPr>
+            <w:r>
+              <w:t>Créer l’objet métier</w:t>
+            </w:r>
+          </w:p>
+          <w:p>
+            <w:pPr>
+              <w:pStyle w:val="ListParagraph"/>
+              <w:numPr>
+                <w:ilvl w:val="0"/>
+                <w:numId w:val="16"/>
+              </w:numPr>
+            </w:pPr>
+            <w:r>
+              <w:t>Créer le service</w:t>
+            </w:r>
+          </w:p>
+        </w:tc>
+      </w:tr>
+    </w:tbl>
+    <w:p/>
     <w:p>
       <w:pPr>
         <w:pStyle w:val="Heading3"/>
@@ -227,6 +1078,689 @@
         <w:t>s informations de connexion en local (SharedPreference)</w:t>
       </w:r>
     </w:p>
+    <w:p/>
+    <w:p/>
+    <w:tbl>
+      <w:tblPr>
+        <w:tblStyle w:val="TableGrid"/>
+        <w:tblW w:w="0" w:type="auto"/>
+        <w:tblLook w:val="04A0"/>
+      </w:tblPr>
+      <w:tblGrid>
+        <w:gridCol w:w="1951"/>
+        <w:gridCol w:w="7255"/>
+      </w:tblGrid>
+      <w:tr>
+        <w:tc>
+          <w:tcPr>
+            <w:tcW w:w="1951" w:type="dxa"/>
+          </w:tcPr>
+          <w:p>
+            <w:r>
+              <w:t>URL du service</w:t>
+            </w:r>
+          </w:p>
+        </w:tc>
+        <w:tc>
+          <w:tcPr>
+            <w:tcW w:w="7255" w:type="dxa"/>
+          </w:tcPr>
+          <w:p>
+            <w:pPr>
+              <w:rPr>
+                <w:lang w:val="en-US"/>
+              </w:rPr>
+            </w:pPr>
+            <w:r>
+              <w:rPr>
+                <w:lang w:val="en-US"/>
+              </w:rPr>
+              <w:t>[URL_FACADE]/api/</w:t>
+            </w:r>
+            <w:r>
+              <w:rPr>
+                <w:lang w:val="en-US"/>
+              </w:rPr>
+              <w:t>user</w:t>
+            </w:r>
+            <w:r>
+              <w:rPr>
+                <w:lang w:val="en-US"/>
+              </w:rPr>
+              <w:t>/</w:t>
+            </w:r>
+            <w:r>
+              <w:rPr>
+                <w:lang w:val="en-US"/>
+              </w:rPr>
+              <w:t>create</w:t>
+            </w:r>
+          </w:p>
+        </w:tc>
+      </w:tr>
+      <w:tr>
+        <w:tc>
+          <w:tcPr>
+            <w:tcW w:w="1951" w:type="dxa"/>
+          </w:tcPr>
+          <w:p>
+            <w:pPr>
+              <w:rPr>
+                <w:lang w:val="en-US"/>
+              </w:rPr>
+            </w:pPr>
+            <w:r>
+              <w:rPr>
+                <w:lang w:val="en-US"/>
+              </w:rPr>
+              <w:t>Exemple en  pré-prod</w:t>
+            </w:r>
+          </w:p>
+        </w:tc>
+        <w:tc>
+          <w:tcPr>
+            <w:tcW w:w="7255" w:type="dxa"/>
+          </w:tcPr>
+          <w:p>
+            <w:pPr>
+              <w:rPr>
+                <w:lang w:val="en-US"/>
+              </w:rPr>
+            </w:pPr>
+            <w:r>
+              <w:rPr>
+                <w:lang w:val="en-US"/>
+              </w:rPr>
+              <w:t>http://jcertif.baamtu.com/jcertif-facade/api/</w:t>
+            </w:r>
+            <w:r>
+              <w:rPr>
+                <w:lang w:val="en-US"/>
+              </w:rPr>
+              <w:t>user</w:t>
+            </w:r>
+            <w:r>
+              <w:rPr>
+                <w:lang w:val="en-US"/>
+              </w:rPr>
+              <w:t>/create</w:t>
+            </w:r>
+          </w:p>
+        </w:tc>
+      </w:tr>
+      <w:tr>
+        <w:tc>
+          <w:tcPr>
+            <w:tcW w:w="1951" w:type="dxa"/>
+          </w:tcPr>
+          <w:p>
+            <w:r>
+              <w:t>Description</w:t>
+            </w:r>
+          </w:p>
+        </w:tc>
+        <w:tc>
+          <w:tcPr>
+            <w:tcW w:w="7255" w:type="dxa"/>
+          </w:tcPr>
+          <w:p>
+            <w:r>
+              <w:t>Créer un participant avec les informations de connexion</w:t>
+            </w:r>
+          </w:p>
+        </w:tc>
+      </w:tr>
+      <w:tr>
+        <w:tc>
+          <w:tcPr>
+            <w:tcW w:w="1951" w:type="dxa"/>
+          </w:tcPr>
+          <w:p>
+            <w:r>
+              <w:t xml:space="preserve">Informations </w:t>
+            </w:r>
+            <w:r>
+              <w:lastRenderedPageBreak/>
+              <w:t>envoyées</w:t>
+            </w:r>
+          </w:p>
+        </w:tc>
+        <w:tc>
+          <w:tcPr>
+            <w:tcW w:w="7255" w:type="dxa"/>
+          </w:tcPr>
+          <w:p>
+            <w:pPr>
+              <w:pStyle w:val="ListParagraph"/>
+              <w:numPr>
+                <w:ilvl w:val="0"/>
+                <w:numId w:val="17"/>
+              </w:numPr>
+            </w:pPr>
+            <w:r>
+              <w:lastRenderedPageBreak/>
+              <w:t>civilité</w:t>
+            </w:r>
+          </w:p>
+          <w:p>
+            <w:pPr>
+              <w:pStyle w:val="ListParagraph"/>
+              <w:numPr>
+                <w:ilvl w:val="0"/>
+                <w:numId w:val="17"/>
+              </w:numPr>
+            </w:pPr>
+            <w:r>
+              <w:lastRenderedPageBreak/>
+              <w:t>nom</w:t>
+            </w:r>
+          </w:p>
+          <w:p>
+            <w:pPr>
+              <w:pStyle w:val="ListParagraph"/>
+              <w:numPr>
+                <w:ilvl w:val="0"/>
+                <w:numId w:val="17"/>
+              </w:numPr>
+            </w:pPr>
+            <w:r>
+              <w:t>prenom</w:t>
+            </w:r>
+          </w:p>
+          <w:p>
+            <w:pPr>
+              <w:pStyle w:val="ListParagraph"/>
+              <w:numPr>
+                <w:ilvl w:val="0"/>
+                <w:numId w:val="17"/>
+              </w:numPr>
+            </w:pPr>
+            <w:r>
+              <w:t>email</w:t>
+            </w:r>
+          </w:p>
+          <w:p>
+            <w:pPr>
+              <w:pStyle w:val="ListParagraph"/>
+              <w:numPr>
+                <w:ilvl w:val="0"/>
+                <w:numId w:val="17"/>
+              </w:numPr>
+            </w:pPr>
+            <w:r>
+              <w:t>password</w:t>
+            </w:r>
+          </w:p>
+          <w:p>
+            <w:pPr>
+              <w:pStyle w:val="ListParagraph"/>
+              <w:numPr>
+                <w:ilvl w:val="0"/>
+                <w:numId w:val="17"/>
+              </w:numPr>
+            </w:pPr>
+            <w:r>
+              <w:t>role</w:t>
+            </w:r>
+          </w:p>
+          <w:p>
+            <w:pPr>
+              <w:pStyle w:val="ListParagraph"/>
+              <w:numPr>
+                <w:ilvl w:val="0"/>
+                <w:numId w:val="17"/>
+              </w:numPr>
+            </w:pPr>
+            <w:r>
+              <w:t>type</w:t>
+            </w:r>
+          </w:p>
+          <w:p>
+            <w:pPr>
+              <w:pStyle w:val="ListParagraph"/>
+              <w:numPr>
+                <w:ilvl w:val="0"/>
+                <w:numId w:val="17"/>
+              </w:numPr>
+            </w:pPr>
+            <w:r>
+              <w:t>compagnie</w:t>
+            </w:r>
+          </w:p>
+          <w:p>
+            <w:pPr>
+              <w:pStyle w:val="ListParagraph"/>
+              <w:numPr>
+                <w:ilvl w:val="0"/>
+                <w:numId w:val="17"/>
+              </w:numPr>
+            </w:pPr>
+            <w:r>
+              <w:t>site web</w:t>
+            </w:r>
+          </w:p>
+          <w:p>
+            <w:pPr>
+              <w:pStyle w:val="ListParagraph"/>
+              <w:numPr>
+                <w:ilvl w:val="0"/>
+                <w:numId w:val="17"/>
+              </w:numPr>
+            </w:pPr>
+            <w:r>
+              <w:t>téléphone fixe</w:t>
+            </w:r>
+          </w:p>
+          <w:p>
+            <w:pPr>
+              <w:pStyle w:val="ListParagraph"/>
+              <w:numPr>
+                <w:ilvl w:val="0"/>
+                <w:numId w:val="17"/>
+              </w:numPr>
+            </w:pPr>
+            <w:r>
+              <w:t>téléphone mobile</w:t>
+            </w:r>
+          </w:p>
+          <w:p>
+            <w:pPr>
+              <w:pStyle w:val="ListParagraph"/>
+              <w:numPr>
+                <w:ilvl w:val="0"/>
+                <w:numId w:val="17"/>
+              </w:numPr>
+            </w:pPr>
+            <w:r>
+              <w:t>ville</w:t>
+            </w:r>
+          </w:p>
+          <w:p>
+            <w:pPr>
+              <w:pStyle w:val="ListParagraph"/>
+              <w:numPr>
+                <w:ilvl w:val="0"/>
+                <w:numId w:val="17"/>
+              </w:numPr>
+            </w:pPr>
+            <w:r>
+              <w:t>pays</w:t>
+            </w:r>
+          </w:p>
+        </w:tc>
+      </w:tr>
+      <w:tr>
+        <w:tc>
+          <w:tcPr>
+            <w:tcW w:w="1951" w:type="dxa"/>
+          </w:tcPr>
+          <w:p>
+            <w:r>
+              <w:lastRenderedPageBreak/>
+              <w:t>Reste à faire</w:t>
+            </w:r>
+          </w:p>
+        </w:tc>
+        <w:tc>
+          <w:tcPr>
+            <w:tcW w:w="7255" w:type="dxa"/>
+          </w:tcPr>
+          <w:p>
+            <w:pPr>
+              <w:pStyle w:val="ListParagraph"/>
+              <w:numPr>
+                <w:ilvl w:val="0"/>
+                <w:numId w:val="16"/>
+              </w:numPr>
+            </w:pPr>
+            <w:r>
+              <w:t>Créer l’objet métier</w:t>
+            </w:r>
+          </w:p>
+          <w:p>
+            <w:pPr>
+              <w:pStyle w:val="ListParagraph"/>
+              <w:numPr>
+                <w:ilvl w:val="0"/>
+                <w:numId w:val="16"/>
+              </w:numPr>
+            </w:pPr>
+            <w:r>
+              <w:t>Créer le service</w:t>
+            </w:r>
+          </w:p>
+        </w:tc>
+      </w:tr>
+    </w:tbl>
+    <w:p/>
+    <w:tbl>
+      <w:tblPr>
+        <w:tblStyle w:val="TableGrid"/>
+        <w:tblW w:w="0" w:type="auto"/>
+        <w:tblLook w:val="04A0"/>
+      </w:tblPr>
+      <w:tblGrid>
+        <w:gridCol w:w="1951"/>
+        <w:gridCol w:w="7255"/>
+      </w:tblGrid>
+      <w:tr>
+        <w:tc>
+          <w:tcPr>
+            <w:tcW w:w="1951" w:type="dxa"/>
+          </w:tcPr>
+          <w:p>
+            <w:r>
+              <w:t>URL du service</w:t>
+            </w:r>
+          </w:p>
+        </w:tc>
+        <w:tc>
+          <w:tcPr>
+            <w:tcW w:w="7255" w:type="dxa"/>
+          </w:tcPr>
+          <w:p>
+            <w:pPr>
+              <w:rPr>
+                <w:lang w:val="en-US"/>
+              </w:rPr>
+            </w:pPr>
+            <w:r>
+              <w:rPr>
+                <w:lang w:val="en-US"/>
+              </w:rPr>
+              <w:t>[URL_FACADE]/api/user/</w:t>
+            </w:r>
+            <w:r>
+              <w:rPr>
+                <w:lang w:val="en-US"/>
+              </w:rPr>
+              <w:t>{email}</w:t>
+            </w:r>
+          </w:p>
+        </w:tc>
+      </w:tr>
+      <w:tr>
+        <w:tc>
+          <w:tcPr>
+            <w:tcW w:w="1951" w:type="dxa"/>
+          </w:tcPr>
+          <w:p>
+            <w:pPr>
+              <w:rPr>
+                <w:lang w:val="en-US"/>
+              </w:rPr>
+            </w:pPr>
+            <w:r>
+              <w:rPr>
+                <w:lang w:val="en-US"/>
+              </w:rPr>
+              <w:t>Exemple en  pré-prod</w:t>
+            </w:r>
+          </w:p>
+        </w:tc>
+        <w:tc>
+          <w:tcPr>
+            <w:tcW w:w="7255" w:type="dxa"/>
+          </w:tcPr>
+          <w:p>
+            <w:pPr>
+              <w:rPr>
+                <w:lang w:val="en-US"/>
+              </w:rPr>
+            </w:pPr>
+            <w:r>
+              <w:rPr>
+                <w:lang w:val="en-US"/>
+              </w:rPr>
+              <w:t>http://jcertif.baamtu.com/jcertif-facade/api/user/</w:t>
+            </w:r>
+            <w:r>
+              <w:rPr>
+                <w:lang w:val="en-US"/>
+              </w:rPr>
+              <w:t>toto@gmail.com</w:t>
+            </w:r>
+          </w:p>
+        </w:tc>
+      </w:tr>
+      <w:tr>
+        <w:tc>
+          <w:tcPr>
+            <w:tcW w:w="1951" w:type="dxa"/>
+          </w:tcPr>
+          <w:p>
+            <w:r>
+              <w:t>Description</w:t>
+            </w:r>
+          </w:p>
+        </w:tc>
+        <w:tc>
+          <w:tcPr>
+            <w:tcW w:w="7255" w:type="dxa"/>
+          </w:tcPr>
+          <w:p>
+            <w:r>
+              <w:t>A partir d’une adresse email, retourne un utilisateur</w:t>
+            </w:r>
+          </w:p>
+        </w:tc>
+      </w:tr>
+      <w:tr>
+        <w:tc>
+          <w:tcPr>
+            <w:tcW w:w="1951" w:type="dxa"/>
+          </w:tcPr>
+          <w:p>
+            <w:r>
+              <w:t>Informations remontées pour un item</w:t>
+            </w:r>
+          </w:p>
+        </w:tc>
+        <w:tc>
+          <w:tcPr>
+            <w:tcW w:w="7255" w:type="dxa"/>
+          </w:tcPr>
+          <w:p>
+            <w:pPr>
+              <w:pStyle w:val="ListParagraph"/>
+              <w:numPr>
+                <w:ilvl w:val="0"/>
+                <w:numId w:val="17"/>
+              </w:numPr>
+            </w:pPr>
+            <w:r>
+              <w:t>civilité</w:t>
+            </w:r>
+          </w:p>
+          <w:p>
+            <w:pPr>
+              <w:pStyle w:val="ListParagraph"/>
+              <w:numPr>
+                <w:ilvl w:val="0"/>
+                <w:numId w:val="17"/>
+              </w:numPr>
+            </w:pPr>
+            <w:r>
+              <w:t>nom</w:t>
+            </w:r>
+          </w:p>
+          <w:p>
+            <w:pPr>
+              <w:pStyle w:val="ListParagraph"/>
+              <w:numPr>
+                <w:ilvl w:val="0"/>
+                <w:numId w:val="17"/>
+              </w:numPr>
+            </w:pPr>
+            <w:r>
+              <w:t>prenom</w:t>
+            </w:r>
+          </w:p>
+          <w:p>
+            <w:pPr>
+              <w:pStyle w:val="ListParagraph"/>
+              <w:numPr>
+                <w:ilvl w:val="0"/>
+                <w:numId w:val="17"/>
+              </w:numPr>
+            </w:pPr>
+            <w:r>
+              <w:t>email</w:t>
+            </w:r>
+          </w:p>
+          <w:p>
+            <w:pPr>
+              <w:pStyle w:val="ListParagraph"/>
+              <w:numPr>
+                <w:ilvl w:val="0"/>
+                <w:numId w:val="17"/>
+              </w:numPr>
+            </w:pPr>
+            <w:r>
+              <w:t>password</w:t>
+            </w:r>
+          </w:p>
+          <w:p>
+            <w:pPr>
+              <w:pStyle w:val="ListParagraph"/>
+              <w:numPr>
+                <w:ilvl w:val="0"/>
+                <w:numId w:val="17"/>
+              </w:numPr>
+            </w:pPr>
+            <w:r>
+              <w:t>role</w:t>
+            </w:r>
+          </w:p>
+          <w:p>
+            <w:pPr>
+              <w:pStyle w:val="ListParagraph"/>
+              <w:numPr>
+                <w:ilvl w:val="0"/>
+                <w:numId w:val="17"/>
+              </w:numPr>
+            </w:pPr>
+            <w:r>
+              <w:t>type</w:t>
+            </w:r>
+          </w:p>
+          <w:p>
+            <w:pPr>
+              <w:pStyle w:val="ListParagraph"/>
+              <w:numPr>
+                <w:ilvl w:val="0"/>
+                <w:numId w:val="17"/>
+              </w:numPr>
+            </w:pPr>
+            <w:r>
+              <w:t>compagnie</w:t>
+            </w:r>
+          </w:p>
+          <w:p>
+            <w:pPr>
+              <w:pStyle w:val="ListParagraph"/>
+              <w:numPr>
+                <w:ilvl w:val="0"/>
+                <w:numId w:val="17"/>
+              </w:numPr>
+            </w:pPr>
+            <w:r>
+              <w:t>site web</w:t>
+            </w:r>
+          </w:p>
+          <w:p>
+            <w:pPr>
+              <w:pStyle w:val="ListParagraph"/>
+              <w:numPr>
+                <w:ilvl w:val="0"/>
+                <w:numId w:val="17"/>
+              </w:numPr>
+            </w:pPr>
+            <w:r>
+              <w:t>téléphone fixe</w:t>
+            </w:r>
+          </w:p>
+          <w:p>
+            <w:pPr>
+              <w:pStyle w:val="ListParagraph"/>
+              <w:numPr>
+                <w:ilvl w:val="0"/>
+                <w:numId w:val="17"/>
+              </w:numPr>
+            </w:pPr>
+            <w:r>
+              <w:t>téléphone mobile</w:t>
+            </w:r>
+          </w:p>
+          <w:p>
+            <w:pPr>
+              <w:pStyle w:val="ListParagraph"/>
+              <w:numPr>
+                <w:ilvl w:val="0"/>
+                <w:numId w:val="17"/>
+              </w:numPr>
+            </w:pPr>
+            <w:r>
+              <w:t>ville</w:t>
+            </w:r>
+          </w:p>
+          <w:p>
+            <w:pPr>
+              <w:pStyle w:val="ListParagraph"/>
+              <w:numPr>
+                <w:ilvl w:val="0"/>
+                <w:numId w:val="17"/>
+              </w:numPr>
+            </w:pPr>
+            <w:r>
+              <w:t>pays</w:t>
+            </w:r>
+          </w:p>
+        </w:tc>
+      </w:tr>
+      <w:tr>
+        <w:tc>
+          <w:tcPr>
+            <w:tcW w:w="1951" w:type="dxa"/>
+          </w:tcPr>
+          <w:p>
+            <w:r>
+              <w:t>Reste à faire</w:t>
+            </w:r>
+          </w:p>
+        </w:tc>
+        <w:tc>
+          <w:tcPr>
+            <w:tcW w:w="7255" w:type="dxa"/>
+          </w:tcPr>
+          <w:p>
+            <w:pPr>
+              <w:pStyle w:val="ListParagraph"/>
+              <w:numPr>
+                <w:ilvl w:val="0"/>
+                <w:numId w:val="16"/>
+              </w:numPr>
+            </w:pPr>
+            <w:r>
+              <w:t>Créer l’objet métier</w:t>
+            </w:r>
+          </w:p>
+          <w:p>
+            <w:pPr>
+              <w:pStyle w:val="ListParagraph"/>
+              <w:numPr>
+                <w:ilvl w:val="0"/>
+                <w:numId w:val="16"/>
+              </w:numPr>
+            </w:pPr>
+            <w:r>
+              <w:t>Créer le service</w:t>
+            </w:r>
+          </w:p>
+        </w:tc>
+      </w:tr>
+    </w:tbl>
+    <w:p/>
     <w:p>
       <w:pPr>
         <w:pStyle w:val="Heading3"/>
@@ -244,6 +1778,372 @@
         <w:t>Permettre à un utilisateur de s’inscrire à une session.</w:t>
       </w:r>
     </w:p>
+    <w:p/>
+    <w:tbl>
+      <w:tblPr>
+        <w:tblStyle w:val="TableGrid"/>
+        <w:tblW w:w="0" w:type="auto"/>
+        <w:tblLook w:val="04A0"/>
+      </w:tblPr>
+      <w:tblGrid>
+        <w:gridCol w:w="1951"/>
+        <w:gridCol w:w="7255"/>
+      </w:tblGrid>
+      <w:tr>
+        <w:tc>
+          <w:tcPr>
+            <w:tcW w:w="1951" w:type="dxa"/>
+          </w:tcPr>
+          <w:p>
+            <w:r>
+              <w:t>URL du service</w:t>
+            </w:r>
+          </w:p>
+        </w:tc>
+        <w:tc>
+          <w:tcPr>
+            <w:tcW w:w="7255" w:type="dxa"/>
+          </w:tcPr>
+          <w:p>
+            <w:pPr>
+              <w:rPr>
+                <w:lang w:val="en-US"/>
+              </w:rPr>
+            </w:pPr>
+            <w:r>
+              <w:rPr>
+                <w:lang w:val="en-US"/>
+              </w:rPr>
+              <w:t>[URL_FACADE]/api/</w:t>
+            </w:r>
+            <w:r>
+              <w:rPr>
+                <w:lang w:val="en-US"/>
+              </w:rPr>
+              <w:t>event</w:t>
+            </w:r>
+            <w:r>
+              <w:rPr>
+                <w:lang w:val="en-US"/>
+              </w:rPr>
+              <w:t>/</w:t>
+            </w:r>
+            <w:r>
+              <w:rPr>
+                <w:lang w:val="en-US"/>
+              </w:rPr>
+              <w:t>adduser/{idevent}/</w:t>
+            </w:r>
+            <w:r>
+              <w:rPr>
+                <w:lang w:val="en-US"/>
+              </w:rPr>
+              <w:t>{email}</w:t>
+            </w:r>
+          </w:p>
+        </w:tc>
+      </w:tr>
+      <w:tr>
+        <w:tc>
+          <w:tcPr>
+            <w:tcW w:w="1951" w:type="dxa"/>
+          </w:tcPr>
+          <w:p>
+            <w:pPr>
+              <w:rPr>
+                <w:lang w:val="en-US"/>
+              </w:rPr>
+            </w:pPr>
+            <w:r>
+              <w:rPr>
+                <w:lang w:val="en-US"/>
+              </w:rPr>
+              <w:t>Exemple en  pré-prod</w:t>
+            </w:r>
+          </w:p>
+        </w:tc>
+        <w:tc>
+          <w:tcPr>
+            <w:tcW w:w="7255" w:type="dxa"/>
+          </w:tcPr>
+          <w:p>
+            <w:pPr>
+              <w:rPr>
+                <w:lang w:val="en-US"/>
+              </w:rPr>
+            </w:pPr>
+            <w:r>
+              <w:rPr>
+                <w:lang w:val="en-US"/>
+              </w:rPr>
+              <w:t>http://jcertif.baamtu.com/jcertif-facade</w:t>
+            </w:r>
+            <w:r>
+              <w:rPr>
+                <w:lang w:val="en-US"/>
+              </w:rPr>
+              <w:t>/api/event</w:t>
+            </w:r>
+            <w:r>
+              <w:rPr>
+                <w:lang w:val="en-US"/>
+              </w:rPr>
+              <w:t>/</w:t>
+            </w:r>
+            <w:r>
+              <w:rPr>
+                <w:lang w:val="en-US"/>
+              </w:rPr>
+              <w:t>adduser/123/toto@gmail.com</w:t>
+            </w:r>
+          </w:p>
+        </w:tc>
+      </w:tr>
+      <w:tr>
+        <w:tc>
+          <w:tcPr>
+            <w:tcW w:w="1951" w:type="dxa"/>
+          </w:tcPr>
+          <w:p>
+            <w:r>
+              <w:t>Description</w:t>
+            </w:r>
+          </w:p>
+        </w:tc>
+        <w:tc>
+          <w:tcPr>
+            <w:tcW w:w="7255" w:type="dxa"/>
+          </w:tcPr>
+          <w:p>
+            <w:r>
+              <w:t>Ajouter un event dans l’agenda personnalisé de l’utilisateur</w:t>
+            </w:r>
+          </w:p>
+        </w:tc>
+      </w:tr>
+      <w:tr>
+        <w:tc>
+          <w:tcPr>
+            <w:tcW w:w="1951" w:type="dxa"/>
+          </w:tcPr>
+          <w:p>
+            <w:r>
+              <w:t xml:space="preserve">Informations </w:t>
+            </w:r>
+            <w:r>
+              <w:t>envoyées</w:t>
+            </w:r>
+          </w:p>
+        </w:tc>
+        <w:tc>
+          <w:tcPr>
+            <w:tcW w:w="7255" w:type="dxa"/>
+          </w:tcPr>
+          <w:p>
+            <w:pPr>
+              <w:pStyle w:val="ListParagraph"/>
+              <w:numPr>
+                <w:ilvl w:val="0"/>
+                <w:numId w:val="17"/>
+              </w:numPr>
+            </w:pPr>
+            <w:r>
+              <w:t>civilité</w:t>
+            </w:r>
+          </w:p>
+          <w:p>
+            <w:pPr>
+              <w:pStyle w:val="ListParagraph"/>
+              <w:numPr>
+                <w:ilvl w:val="0"/>
+                <w:numId w:val="17"/>
+              </w:numPr>
+            </w:pPr>
+            <w:r>
+              <w:t>nom</w:t>
+            </w:r>
+          </w:p>
+          <w:p>
+            <w:pPr>
+              <w:pStyle w:val="ListParagraph"/>
+              <w:numPr>
+                <w:ilvl w:val="0"/>
+                <w:numId w:val="17"/>
+              </w:numPr>
+            </w:pPr>
+            <w:r>
+              <w:t>prenom</w:t>
+            </w:r>
+          </w:p>
+          <w:p>
+            <w:pPr>
+              <w:pStyle w:val="ListParagraph"/>
+              <w:numPr>
+                <w:ilvl w:val="0"/>
+                <w:numId w:val="17"/>
+              </w:numPr>
+            </w:pPr>
+            <w:r>
+              <w:t>email</w:t>
+            </w:r>
+          </w:p>
+          <w:p>
+            <w:pPr>
+              <w:pStyle w:val="ListParagraph"/>
+              <w:numPr>
+                <w:ilvl w:val="0"/>
+                <w:numId w:val="17"/>
+              </w:numPr>
+            </w:pPr>
+            <w:r>
+              <w:lastRenderedPageBreak/>
+              <w:t>password</w:t>
+            </w:r>
+          </w:p>
+          <w:p>
+            <w:pPr>
+              <w:pStyle w:val="ListParagraph"/>
+              <w:numPr>
+                <w:ilvl w:val="0"/>
+                <w:numId w:val="17"/>
+              </w:numPr>
+            </w:pPr>
+            <w:r>
+              <w:t>role</w:t>
+            </w:r>
+          </w:p>
+          <w:p>
+            <w:pPr>
+              <w:pStyle w:val="ListParagraph"/>
+              <w:numPr>
+                <w:ilvl w:val="0"/>
+                <w:numId w:val="17"/>
+              </w:numPr>
+            </w:pPr>
+            <w:r>
+              <w:t>type</w:t>
+            </w:r>
+          </w:p>
+          <w:p>
+            <w:pPr>
+              <w:pStyle w:val="ListParagraph"/>
+              <w:numPr>
+                <w:ilvl w:val="0"/>
+                <w:numId w:val="17"/>
+              </w:numPr>
+            </w:pPr>
+            <w:r>
+              <w:t>compagnie</w:t>
+            </w:r>
+          </w:p>
+          <w:p>
+            <w:pPr>
+              <w:pStyle w:val="ListParagraph"/>
+              <w:numPr>
+                <w:ilvl w:val="0"/>
+                <w:numId w:val="17"/>
+              </w:numPr>
+            </w:pPr>
+            <w:r>
+              <w:t>site web</w:t>
+            </w:r>
+          </w:p>
+          <w:p>
+            <w:pPr>
+              <w:pStyle w:val="ListParagraph"/>
+              <w:numPr>
+                <w:ilvl w:val="0"/>
+                <w:numId w:val="17"/>
+              </w:numPr>
+            </w:pPr>
+            <w:r>
+              <w:t>téléphone fixe</w:t>
+            </w:r>
+          </w:p>
+          <w:p>
+            <w:pPr>
+              <w:pStyle w:val="ListParagraph"/>
+              <w:numPr>
+                <w:ilvl w:val="0"/>
+                <w:numId w:val="17"/>
+              </w:numPr>
+            </w:pPr>
+            <w:r>
+              <w:t>téléphone mobile</w:t>
+            </w:r>
+          </w:p>
+          <w:p>
+            <w:pPr>
+              <w:pStyle w:val="ListParagraph"/>
+              <w:numPr>
+                <w:ilvl w:val="0"/>
+                <w:numId w:val="17"/>
+              </w:numPr>
+            </w:pPr>
+            <w:r>
+              <w:t>ville</w:t>
+            </w:r>
+          </w:p>
+          <w:p>
+            <w:pPr>
+              <w:pStyle w:val="ListParagraph"/>
+              <w:numPr>
+                <w:ilvl w:val="0"/>
+                <w:numId w:val="17"/>
+              </w:numPr>
+            </w:pPr>
+            <w:r>
+              <w:t>pays</w:t>
+            </w:r>
+          </w:p>
+        </w:tc>
+      </w:tr>
+      <w:tr>
+        <w:tc>
+          <w:tcPr>
+            <w:tcW w:w="1951" w:type="dxa"/>
+          </w:tcPr>
+          <w:p>
+            <w:r>
+              <w:lastRenderedPageBreak/>
+              <w:t>Reste à faire</w:t>
+            </w:r>
+          </w:p>
+        </w:tc>
+        <w:tc>
+          <w:tcPr>
+            <w:tcW w:w="7255" w:type="dxa"/>
+          </w:tcPr>
+          <w:p>
+            <w:pPr>
+              <w:pStyle w:val="ListParagraph"/>
+              <w:numPr>
+                <w:ilvl w:val="0"/>
+                <w:numId w:val="16"/>
+              </w:numPr>
+            </w:pPr>
+            <w:r>
+              <w:t>Créer l’objet métier</w:t>
+            </w:r>
+          </w:p>
+          <w:p>
+            <w:pPr>
+              <w:pStyle w:val="ListParagraph"/>
+              <w:numPr>
+                <w:ilvl w:val="0"/>
+                <w:numId w:val="16"/>
+              </w:numPr>
+            </w:pPr>
+            <w:r>
+              <w:t>Créer le service</w:t>
+            </w:r>
+          </w:p>
+        </w:tc>
+      </w:tr>
+    </w:tbl>
+    <w:p/>
+    <w:p/>
+    <w:p/>
     <w:p>
       <w:pPr>
         <w:pStyle w:val="Heading3"/>
@@ -253,21 +2153,233 @@
         </w:numPr>
       </w:pPr>
       <w:r>
+        <w:t>Affichage d’un calendrier personnel</w:t>
+      </w:r>
+    </w:p>
+    <w:p>
+      <w:r>
+        <w:t>Idem que 2.3 sauf qu’ici ceux sont uniquement les sessions auxquelles l’utilisateur participe qui sont affichées.</w:t>
+      </w:r>
+    </w:p>
+    <w:p/>
+    <w:p/>
+    <w:tbl>
+      <w:tblPr>
+        <w:tblStyle w:val="TableGrid"/>
+        <w:tblW w:w="0" w:type="auto"/>
+        <w:tblLook w:val="04A0"/>
+      </w:tblPr>
+      <w:tblGrid>
+        <w:gridCol w:w="1951"/>
+        <w:gridCol w:w="7255"/>
+      </w:tblGrid>
+      <w:tr>
+        <w:tc>
+          <w:tcPr>
+            <w:tcW w:w="1951" w:type="dxa"/>
+          </w:tcPr>
+          <w:p>
+            <w:r>
+              <w:t>URL du service</w:t>
+            </w:r>
+          </w:p>
+        </w:tc>
+        <w:tc>
+          <w:tcPr>
+            <w:tcW w:w="7255" w:type="dxa"/>
+          </w:tcPr>
+          <w:p>
+            <w:pPr>
+              <w:rPr>
+                <w:lang w:val="en-US"/>
+              </w:rPr>
+            </w:pPr>
+            <w:r>
+              <w:rPr>
+                <w:lang w:val="en-US"/>
+              </w:rPr>
+              <w:t>[URL_FACADE]/api/</w:t>
+            </w:r>
+            <w:r>
+              <w:rPr>
+                <w:lang w:val="en-US"/>
+              </w:rPr>
+              <w:t>event</w:t>
+            </w:r>
+            <w:r>
+              <w:rPr>
+                <w:lang w:val="en-US"/>
+              </w:rPr>
+              <w:t>/</w:t>
+            </w:r>
+            <w:r>
+              <w:rPr>
+                <w:lang w:val="en-US"/>
+              </w:rPr>
+              <w:t>user/{email}</w:t>
+            </w:r>
+          </w:p>
+        </w:tc>
+      </w:tr>
+      <w:tr>
+        <w:tc>
+          <w:tcPr>
+            <w:tcW w:w="1951" w:type="dxa"/>
+          </w:tcPr>
+          <w:p>
+            <w:pPr>
+              <w:rPr>
+                <w:lang w:val="en-US"/>
+              </w:rPr>
+            </w:pPr>
+            <w:r>
+              <w:rPr>
+                <w:lang w:val="en-US"/>
+              </w:rPr>
+              <w:t>Exemple en  pré-prod</w:t>
+            </w:r>
+          </w:p>
+        </w:tc>
+        <w:tc>
+          <w:tcPr>
+            <w:tcW w:w="7255" w:type="dxa"/>
+          </w:tcPr>
+          <w:p>
+            <w:pPr>
+              <w:rPr>
+                <w:lang w:val="en-US"/>
+              </w:rPr>
+            </w:pPr>
+            <w:r>
+              <w:rPr>
+                <w:lang w:val="en-US"/>
+              </w:rPr>
+              <w:t>http://jcertif.baamtu.com/jcertif-facade</w:t>
+            </w:r>
+            <w:r>
+              <w:rPr>
+                <w:lang w:val="en-US"/>
+              </w:rPr>
+              <w:t>/api/event</w:t>
+            </w:r>
+            <w:r>
+              <w:rPr>
+                <w:lang w:val="en-US"/>
+              </w:rPr>
+              <w:t>/</w:t>
+            </w:r>
+            <w:r>
+              <w:rPr>
+                <w:lang w:val="en-US"/>
+              </w:rPr>
+              <w:t>user/toto@gmail.com</w:t>
+            </w:r>
+          </w:p>
+        </w:tc>
+      </w:tr>
+      <w:tr>
+        <w:tc>
+          <w:tcPr>
+            <w:tcW w:w="1951" w:type="dxa"/>
+          </w:tcPr>
+          <w:p>
+            <w:r>
+              <w:t>Description</w:t>
+            </w:r>
+          </w:p>
+        </w:tc>
+        <w:tc>
+          <w:tcPr>
+            <w:tcW w:w="7255" w:type="dxa"/>
+          </w:tcPr>
+          <w:p>
+            <w:r>
+              <w:t>Récuperer la liste des évènements d’un utilisateur</w:t>
+            </w:r>
+          </w:p>
+        </w:tc>
+      </w:tr>
+      <w:tr>
+        <w:tc>
+          <w:tcPr>
+            <w:tcW w:w="1951" w:type="dxa"/>
+          </w:tcPr>
+          <w:p>
+            <w:r>
+              <w:t>Informations remontées pour un item</w:t>
+            </w:r>
+          </w:p>
+        </w:tc>
+        <w:tc>
+          <w:tcPr>
+            <w:tcW w:w="7255" w:type="dxa"/>
+          </w:tcPr>
+          <w:p>
+            <w:pPr>
+              <w:pStyle w:val="ListParagraph"/>
+              <w:numPr>
+                <w:ilvl w:val="0"/>
+                <w:numId w:val="17"/>
+              </w:numPr>
+            </w:pPr>
+            <w:r>
+              <w:t>idevent : liste d’identifiants d’évènements</w:t>
+            </w:r>
+            <w:r>
+              <w:t xml:space="preserve"> séparés par « , ».</w:t>
+            </w:r>
+          </w:p>
+        </w:tc>
+      </w:tr>
+      <w:tr>
+        <w:tc>
+          <w:tcPr>
+            <w:tcW w:w="1951" w:type="dxa"/>
+          </w:tcPr>
+          <w:p>
+            <w:r>
+              <w:t>Reste à faire</w:t>
+            </w:r>
+          </w:p>
+        </w:tc>
+        <w:tc>
+          <w:tcPr>
+            <w:tcW w:w="7255" w:type="dxa"/>
+          </w:tcPr>
+          <w:p>
+            <w:pPr>
+              <w:pStyle w:val="ListParagraph"/>
+              <w:numPr>
+                <w:ilvl w:val="0"/>
+                <w:numId w:val="16"/>
+              </w:numPr>
+            </w:pPr>
+            <w:r>
+              <w:t>Créer l’objet métier</w:t>
+            </w:r>
+          </w:p>
+          <w:p>
+            <w:pPr>
+              <w:pStyle w:val="ListParagraph"/>
+              <w:numPr>
+                <w:ilvl w:val="0"/>
+                <w:numId w:val="16"/>
+              </w:numPr>
+            </w:pPr>
+            <w:r>
+              <w:t>Créer le service</w:t>
+            </w:r>
+          </w:p>
+        </w:tc>
+      </w:tr>
+    </w:tbl>
+    <w:p/>
+    <w:p>
+      <w:pPr>
+        <w:pStyle w:val="Heading1"/>
+      </w:pPr>
+      <w:r>
         <w:lastRenderedPageBreak/>
-        <w:t>Affichage d’un calendrier personnel</w:t>
-      </w:r>
-    </w:p>
-    <w:p>
-      <w:r>
-        <w:t>Idem que 2.3 sauf qu’ici ceux sont uniquement les sessions auxquelles l’utilisateur participe qui sont affichées.</w:t>
-      </w:r>
-    </w:p>
-    <w:p/>
-    <w:p>
-      <w:pPr>
-        <w:pStyle w:val="Heading1"/>
-      </w:pPr>
-      <w:r>
         <w:t>Architecture technique</w:t>
       </w:r>
     </w:p>
@@ -294,7 +2406,7 @@
                     </pic:cNvPicPr>
                   </pic:nvPicPr>
                   <pic:blipFill>
-                    <a:blip r:embed="rId7">
+                    <a:blip r:embed="rId8">
                       <a:extLst>
                         <a:ext uri="{28A0092B-C50C-407E-A947-70E740481C1C}">
                           <a14:useLocalDpi xmlns:a14="http://schemas.microsoft.com/office/drawing/2010/main" xmlns:wps="http://schemas.microsoft.com/office/word/2010/wordprocessingShape" xmlns:wpi="http://schemas.microsoft.com/office/word/2010/wordprocessingInk" xmlns:wpg="http://schemas.microsoft.com/office/word/2010/wordprocessingGroup" xmlns:w14="http://schemas.microsoft.com/office/word/2010/wordml" xmlns:w="http://schemas.openxmlformats.org/wordprocessingml/2006/main" xmlns:w10="urn:schemas-microsoft-com:office:word" xmlns:wp14="http://schemas.microsoft.com/office/word/2010/wordprocessingDrawing" xmlns:v="urn:schemas-microsoft-com:vml" xmlns:o="urn:schemas-microsoft-com:office:office" xmlns:mv="urn:schemas-microsoft-com:mac:vml" xmlns:mc="http://schemas.openxmlformats.org/markup-compatibility/2006" xmlns:mo="http://schemas.microsoft.com/office/mac/office/2008/main" xmlns:wpc="http://schemas.microsoft.com/office/word/2010/wordprocessingCanvas" xmlns="" val="0"/>
@@ -352,7 +2464,7 @@
                     </pic:cNvPicPr>
                   </pic:nvPicPr>
                   <pic:blipFill>
-                    <a:blip r:embed="rId8">
+                    <a:blip r:embed="rId9">
                       <a:extLst>
                         <a:ext uri="{28A0092B-C50C-407E-A947-70E740481C1C}">
                           <a14:useLocalDpi xmlns:a14="http://schemas.microsoft.com/office/drawing/2010/main" xmlns:wps="http://schemas.microsoft.com/office/word/2010/wordprocessingShape" xmlns:wpi="http://schemas.microsoft.com/office/word/2010/wordprocessingInk" xmlns:wpg="http://schemas.microsoft.com/office/word/2010/wordprocessingGroup" xmlns:w14="http://schemas.microsoft.com/office/word/2010/wordml" xmlns:w="http://schemas.openxmlformats.org/wordprocessingml/2006/main" xmlns:w10="urn:schemas-microsoft-com:office:word" xmlns:wp14="http://schemas.microsoft.com/office/word/2010/wordprocessingDrawing" xmlns:v="urn:schemas-microsoft-com:vml" xmlns:o="urn:schemas-microsoft-com:office:office" xmlns:mv="urn:schemas-microsoft-com:mac:vml" xmlns:mc="http://schemas.openxmlformats.org/markup-compatibility/2006" xmlns:mo="http://schemas.microsoft.com/office/mac/office/2008/main" xmlns:wpc="http://schemas.microsoft.com/office/word/2010/wordprocessingCanvas" xmlns="" val="0"/>
@@ -410,7 +2522,7 @@
       <w:r>
         <w:t>La version de Maven à utiliser est 3.0.3 (</w:t>
       </w:r>
-      <w:hyperlink r:id="rId9" w:history="1">
+      <w:hyperlink r:id="rId10" w:history="1">
         <w:r>
           <w:rPr>
             <w:rStyle w:val="Hyperlink"/>
@@ -439,7 +2551,7 @@
       <w:r>
         <w:t>Installer le SDK Android (</w:t>
       </w:r>
-      <w:hyperlink r:id="rId10" w:history="1">
+      <w:hyperlink r:id="rId11" w:history="1">
         <w:r>
           <w:rPr>
             <w:rStyle w:val="Hyperlink"/>
@@ -529,41 +2641,6 @@
       </w:r>
       <w:r>
         <w:t xml:space="preserve">, utiliser le Repository : </w:t>
-      </w:r>
-      <w:hyperlink r:id="rId11" w:history="1">
-        <w:r>
-          <w:rPr>
-            <w:rStyle w:val="Hyperlink"/>
-          </w:rPr>
-          <w:t>https://dl-ssl.google.com/android/eclipse/</w:t>
-        </w:r>
-      </w:hyperlink>
-    </w:p>
-    <w:p>
-      <w:r>
-        <w:t xml:space="preserve">Il faudra également installer un </w:t>
-      </w:r>
-      <w:r>
-        <w:rPr>
-          <w:b/>
-        </w:rPr>
-        <w:t>plugin SVN</w:t>
-      </w:r>
-      <w:r>
-        <w:t xml:space="preserve"> pour eclipse : je conseillerai Subeclipse</w:t>
-      </w:r>
-    </w:p>
-    <w:p>
-      <w:r>
-        <w:t>Une fois l’installation terminée, il faut créer un émulateur Android. La version cible sera la 2.3</w:t>
-      </w:r>
-      <w:r>
-        <w:t>.</w:t>
-      </w:r>
-    </w:p>
-    <w:p>
-      <w:r>
-        <w:t xml:space="preserve">Pour plus de détails sur l’environnement Androïd : </w:t>
       </w:r>
       <w:hyperlink r:id="rId12" w:history="1">
         <w:r>
@@ -576,6 +2653,41 @@
     </w:p>
     <w:p>
       <w:r>
+        <w:t xml:space="preserve">Il faudra également installer un </w:t>
+      </w:r>
+      <w:r>
+        <w:rPr>
+          <w:b/>
+        </w:rPr>
+        <w:t>plugin SVN</w:t>
+      </w:r>
+      <w:r>
+        <w:t xml:space="preserve"> pour eclipse : je conseillerai Subeclipse</w:t>
+      </w:r>
+    </w:p>
+    <w:p>
+      <w:r>
+        <w:t>Une fois l’installation terminée, il faut créer un émulateur Android. La version cible sera la 2.3</w:t>
+      </w:r>
+      <w:r>
+        <w:t>.</w:t>
+      </w:r>
+    </w:p>
+    <w:p>
+      <w:r>
+        <w:t xml:space="preserve">Pour plus de détails sur l’environnement Androïd : </w:t>
+      </w:r>
+      <w:hyperlink r:id="rId13" w:history="1">
+        <w:r>
+          <w:rPr>
+            <w:rStyle w:val="Hyperlink"/>
+          </w:rPr>
+          <w:t>https://dl-ssl.google.com/android/eclipse/</w:t>
+        </w:r>
+      </w:hyperlink>
+    </w:p>
+    <w:p>
+      <w:r>
         <w:t xml:space="preserve">Plugin maven : </w:t>
       </w:r>
     </w:p>
@@ -599,7 +2711,7 @@
       <w:r>
         <w:t xml:space="preserve">: </w:t>
       </w:r>
-      <w:hyperlink r:id="rId13" w:history="1">
+      <w:hyperlink r:id="rId14" w:history="1">
         <w:r>
           <w:rPr>
             <w:rStyle w:val="Hyperlink"/>
@@ -909,7 +3021,7 @@
       </w:r>
     </w:p>
     <w:p>
-      <w:hyperlink r:id="rId14" w:history="1">
+      <w:hyperlink r:id="rId15" w:history="1">
         <w:r>
           <w:rPr>
             <w:rStyle w:val="Hyperlink"/>
@@ -924,7 +3036,7 @@
       </w:r>
     </w:p>
     <w:p>
-      <w:hyperlink r:id="rId15" w:history="1">
+      <w:hyperlink r:id="rId16" w:history="1">
         <w:r>
           <w:rPr>
             <w:rStyle w:val="Hyperlink"/>
@@ -934,7 +3046,7 @@
       </w:hyperlink>
     </w:p>
     <w:p>
-      <w:hyperlink r:id="rId16" w:history="1">
+      <w:hyperlink r:id="rId17" w:history="1">
         <w:r>
           <w:rPr>
             <w:rStyle w:val="Hyperlink"/>
@@ -944,7 +3056,7 @@
       </w:hyperlink>
     </w:p>
     <w:p>
-      <w:hyperlink r:id="rId17" w:history="1">
+      <w:hyperlink r:id="rId18" w:history="1">
         <w:r>
           <w:rPr>
             <w:rStyle w:val="Hyperlink"/>
@@ -970,8 +3082,8 @@
     <w:p/>
     <w:p/>
     <w:sectPr>
-      <w:footerReference w:type="even" r:id="rId18"/>
-      <w:footerReference w:type="default" r:id="rId19"/>
+      <w:footerReference w:type="even" r:id="rId19"/>
+      <w:footerReference w:type="default" r:id="rId20"/>
       <w:pgSz w:w="11900" w:h="16840"/>
       <w:pgMar w:top="1417" w:right="1417" w:bottom="1417" w:left="1417" w:header="708" w:footer="708" w:gutter="0"/>
       <w:cols w:space="708"/>
@@ -1196,6 +3308,119 @@
     </w:lvl>
   </w:abstractNum>
   <w:abstractNum w:abstractNumId="1">
+    <w:nsid w:val="163345C5"/>
+    <w:multiLevelType w:val="hybridMultilevel"/>
+    <w:tmpl w:val="B9AECB7C"/>
+    <w:lvl w:ilvl="0" w:tplc="040C0001">
+      <w:start w:val="1"/>
+      <w:numFmt w:val="bullet"/>
+      <w:lvlText w:val=""/>
+      <w:lvlJc w:val="left"/>
+      <w:pPr>
+        <w:ind w:left="720" w:hanging="360"/>
+      </w:pPr>
+      <w:rPr>
+        <w:rFonts w:ascii="Symbol" w:hAnsi="Symbol" w:hint="default"/>
+      </w:rPr>
+    </w:lvl>
+    <w:lvl w:ilvl="1" w:tplc="040C0003" w:tentative="1">
+      <w:start w:val="1"/>
+      <w:numFmt w:val="bullet"/>
+      <w:lvlText w:val="o"/>
+      <w:lvlJc w:val="left"/>
+      <w:pPr>
+        <w:ind w:left="1440" w:hanging="360"/>
+      </w:pPr>
+      <w:rPr>
+        <w:rFonts w:ascii="Courier New" w:hAnsi="Courier New" w:cs="Courier New" w:hint="default"/>
+      </w:rPr>
+    </w:lvl>
+    <w:lvl w:ilvl="2" w:tplc="040C0005" w:tentative="1">
+      <w:start w:val="1"/>
+      <w:numFmt w:val="bullet"/>
+      <w:lvlText w:val=""/>
+      <w:lvlJc w:val="left"/>
+      <w:pPr>
+        <w:ind w:left="2160" w:hanging="360"/>
+      </w:pPr>
+      <w:rPr>
+        <w:rFonts w:ascii="Wingdings" w:hAnsi="Wingdings" w:hint="default"/>
+      </w:rPr>
+    </w:lvl>
+    <w:lvl w:ilvl="3" w:tplc="040C0001" w:tentative="1">
+      <w:start w:val="1"/>
+      <w:numFmt w:val="bullet"/>
+      <w:lvlText w:val=""/>
+      <w:lvlJc w:val="left"/>
+      <w:pPr>
+        <w:ind w:left="2880" w:hanging="360"/>
+      </w:pPr>
+      <w:rPr>
+        <w:rFonts w:ascii="Symbol" w:hAnsi="Symbol" w:hint="default"/>
+      </w:rPr>
+    </w:lvl>
+    <w:lvl w:ilvl="4" w:tplc="040C0003" w:tentative="1">
+      <w:start w:val="1"/>
+      <w:numFmt w:val="bullet"/>
+      <w:lvlText w:val="o"/>
+      <w:lvlJc w:val="left"/>
+      <w:pPr>
+        <w:ind w:left="3600" w:hanging="360"/>
+      </w:pPr>
+      <w:rPr>
+        <w:rFonts w:ascii="Courier New" w:hAnsi="Courier New" w:cs="Courier New" w:hint="default"/>
+      </w:rPr>
+    </w:lvl>
+    <w:lvl w:ilvl="5" w:tplc="040C0005" w:tentative="1">
+      <w:start w:val="1"/>
+      <w:numFmt w:val="bullet"/>
+      <w:lvlText w:val=""/>
+      <w:lvlJc w:val="left"/>
+      <w:pPr>
+        <w:ind w:left="4320" w:hanging="360"/>
+      </w:pPr>
+      <w:rPr>
+        <w:rFonts w:ascii="Wingdings" w:hAnsi="Wingdings" w:hint="default"/>
+      </w:rPr>
+    </w:lvl>
+    <w:lvl w:ilvl="6" w:tplc="040C0001" w:tentative="1">
+      <w:start w:val="1"/>
+      <w:numFmt w:val="bullet"/>
+      <w:lvlText w:val=""/>
+      <w:lvlJc w:val="left"/>
+      <w:pPr>
+        <w:ind w:left="5040" w:hanging="360"/>
+      </w:pPr>
+      <w:rPr>
+        <w:rFonts w:ascii="Symbol" w:hAnsi="Symbol" w:hint="default"/>
+      </w:rPr>
+    </w:lvl>
+    <w:lvl w:ilvl="7" w:tplc="040C0003" w:tentative="1">
+      <w:start w:val="1"/>
+      <w:numFmt w:val="bullet"/>
+      <w:lvlText w:val="o"/>
+      <w:lvlJc w:val="left"/>
+      <w:pPr>
+        <w:ind w:left="5760" w:hanging="360"/>
+      </w:pPr>
+      <w:rPr>
+        <w:rFonts w:ascii="Courier New" w:hAnsi="Courier New" w:cs="Courier New" w:hint="default"/>
+      </w:rPr>
+    </w:lvl>
+    <w:lvl w:ilvl="8" w:tplc="040C0005" w:tentative="1">
+      <w:start w:val="1"/>
+      <w:numFmt w:val="bullet"/>
+      <w:lvlText w:val=""/>
+      <w:lvlJc w:val="left"/>
+      <w:pPr>
+        <w:ind w:left="6480" w:hanging="360"/>
+      </w:pPr>
+      <w:rPr>
+        <w:rFonts w:ascii="Wingdings" w:hAnsi="Wingdings" w:hint="default"/>
+      </w:rPr>
+    </w:lvl>
+  </w:abstractNum>
+  <w:abstractNum w:abstractNumId="2">
     <w:nsid w:val="1F897917"/>
     <w:multiLevelType w:val="hybridMultilevel"/>
     <w:tmpl w:val="61F0B1DC"/>
@@ -1308,7 +3533,7 @@
       </w:rPr>
     </w:lvl>
   </w:abstractNum>
-  <w:abstractNum w:abstractNumId="2">
+  <w:abstractNum w:abstractNumId="3">
     <w:nsid w:val="2480742B"/>
     <w:multiLevelType w:val="hybridMultilevel"/>
     <w:tmpl w:val="F552DCD4"/>
@@ -1394,7 +3619,7 @@
       </w:pPr>
     </w:lvl>
   </w:abstractNum>
-  <w:abstractNum w:abstractNumId="3">
+  <w:abstractNum w:abstractNumId="4">
     <w:nsid w:val="24DD7D08"/>
     <w:multiLevelType w:val="hybridMultilevel"/>
     <w:tmpl w:val="7EEE16C8"/>
@@ -1480,7 +3705,7 @@
       </w:pPr>
     </w:lvl>
   </w:abstractNum>
-  <w:abstractNum w:abstractNumId="4">
+  <w:abstractNum w:abstractNumId="5">
     <w:nsid w:val="26262AB3"/>
     <w:multiLevelType w:val="hybridMultilevel"/>
     <w:tmpl w:val="9B4A070C"/>
@@ -1593,7 +3818,7 @@
       </w:rPr>
     </w:lvl>
   </w:abstractNum>
-  <w:abstractNum w:abstractNumId="5">
+  <w:abstractNum w:abstractNumId="6">
     <w:nsid w:val="27BF731D"/>
     <w:multiLevelType w:val="hybridMultilevel"/>
     <w:tmpl w:val="FE98B18A"/>
@@ -1706,7 +3931,7 @@
       </w:rPr>
     </w:lvl>
   </w:abstractNum>
-  <w:abstractNum w:abstractNumId="6">
+  <w:abstractNum w:abstractNumId="7">
     <w:nsid w:val="2A20598C"/>
     <w:multiLevelType w:val="hybridMultilevel"/>
     <w:tmpl w:val="24E23DD4"/>
@@ -1792,7 +4017,7 @@
       </w:pPr>
     </w:lvl>
   </w:abstractNum>
-  <w:abstractNum w:abstractNumId="7">
+  <w:abstractNum w:abstractNumId="8">
     <w:nsid w:val="3DA34C0C"/>
     <w:multiLevelType w:val="multilevel"/>
     <w:tmpl w:val="6D3CFD9C"/>
@@ -1941,7 +4166,120 @@
       </w:rPr>
     </w:lvl>
   </w:abstractNum>
-  <w:abstractNum w:abstractNumId="8">
+  <w:abstractNum w:abstractNumId="9">
+    <w:nsid w:val="40D4437D"/>
+    <w:multiLevelType w:val="hybridMultilevel"/>
+    <w:tmpl w:val="C7EADBC8"/>
+    <w:lvl w:ilvl="0" w:tplc="040C0001">
+      <w:start w:val="1"/>
+      <w:numFmt w:val="bullet"/>
+      <w:lvlText w:val=""/>
+      <w:lvlJc w:val="left"/>
+      <w:pPr>
+        <w:ind w:left="720" w:hanging="360"/>
+      </w:pPr>
+      <w:rPr>
+        <w:rFonts w:ascii="Symbol" w:hAnsi="Symbol" w:hint="default"/>
+      </w:rPr>
+    </w:lvl>
+    <w:lvl w:ilvl="1" w:tplc="040C0003">
+      <w:start w:val="1"/>
+      <w:numFmt w:val="bullet"/>
+      <w:lvlText w:val="o"/>
+      <w:lvlJc w:val="left"/>
+      <w:pPr>
+        <w:ind w:left="1440" w:hanging="360"/>
+      </w:pPr>
+      <w:rPr>
+        <w:rFonts w:ascii="Courier New" w:hAnsi="Courier New" w:cs="Courier New" w:hint="default"/>
+      </w:rPr>
+    </w:lvl>
+    <w:lvl w:ilvl="2" w:tplc="040C0005" w:tentative="1">
+      <w:start w:val="1"/>
+      <w:numFmt w:val="bullet"/>
+      <w:lvlText w:val=""/>
+      <w:lvlJc w:val="left"/>
+      <w:pPr>
+        <w:ind w:left="2160" w:hanging="360"/>
+      </w:pPr>
+      <w:rPr>
+        <w:rFonts w:ascii="Wingdings" w:hAnsi="Wingdings" w:hint="default"/>
+      </w:rPr>
+    </w:lvl>
+    <w:lvl w:ilvl="3" w:tplc="040C0001" w:tentative="1">
+      <w:start w:val="1"/>
+      <w:numFmt w:val="bullet"/>
+      <w:lvlText w:val=""/>
+      <w:lvlJc w:val="left"/>
+      <w:pPr>
+        <w:ind w:left="2880" w:hanging="360"/>
+      </w:pPr>
+      <w:rPr>
+        <w:rFonts w:ascii="Symbol" w:hAnsi="Symbol" w:hint="default"/>
+      </w:rPr>
+    </w:lvl>
+    <w:lvl w:ilvl="4" w:tplc="040C0003" w:tentative="1">
+      <w:start w:val="1"/>
+      <w:numFmt w:val="bullet"/>
+      <w:lvlText w:val="o"/>
+      <w:lvlJc w:val="left"/>
+      <w:pPr>
+        <w:ind w:left="3600" w:hanging="360"/>
+      </w:pPr>
+      <w:rPr>
+        <w:rFonts w:ascii="Courier New" w:hAnsi="Courier New" w:cs="Courier New" w:hint="default"/>
+      </w:rPr>
+    </w:lvl>
+    <w:lvl w:ilvl="5" w:tplc="040C0005" w:tentative="1">
+      <w:start w:val="1"/>
+      <w:numFmt w:val="bullet"/>
+      <w:lvlText w:val=""/>
+      <w:lvlJc w:val="left"/>
+      <w:pPr>
+        <w:ind w:left="4320" w:hanging="360"/>
+      </w:pPr>
+      <w:rPr>
+        <w:rFonts w:ascii="Wingdings" w:hAnsi="Wingdings" w:hint="default"/>
+      </w:rPr>
+    </w:lvl>
+    <w:lvl w:ilvl="6" w:tplc="040C0001" w:tentative="1">
+      <w:start w:val="1"/>
+      <w:numFmt w:val="bullet"/>
+      <w:lvlText w:val=""/>
+      <w:lvlJc w:val="left"/>
+      <w:pPr>
+        <w:ind w:left="5040" w:hanging="360"/>
+      </w:pPr>
+      <w:rPr>
+        <w:rFonts w:ascii="Symbol" w:hAnsi="Symbol" w:hint="default"/>
+      </w:rPr>
+    </w:lvl>
+    <w:lvl w:ilvl="7" w:tplc="040C0003" w:tentative="1">
+      <w:start w:val="1"/>
+      <w:numFmt w:val="bullet"/>
+      <w:lvlText w:val="o"/>
+      <w:lvlJc w:val="left"/>
+      <w:pPr>
+        <w:ind w:left="5760" w:hanging="360"/>
+      </w:pPr>
+      <w:rPr>
+        <w:rFonts w:ascii="Courier New" w:hAnsi="Courier New" w:cs="Courier New" w:hint="default"/>
+      </w:rPr>
+    </w:lvl>
+    <w:lvl w:ilvl="8" w:tplc="040C0005" w:tentative="1">
+      <w:start w:val="1"/>
+      <w:numFmt w:val="bullet"/>
+      <w:lvlText w:val=""/>
+      <w:lvlJc w:val="left"/>
+      <w:pPr>
+        <w:ind w:left="6480" w:hanging="360"/>
+      </w:pPr>
+      <w:rPr>
+        <w:rFonts w:ascii="Wingdings" w:hAnsi="Wingdings" w:hint="default"/>
+      </w:rPr>
+    </w:lvl>
+  </w:abstractNum>
+  <w:abstractNum w:abstractNumId="10">
     <w:nsid w:val="4C760273"/>
     <w:multiLevelType w:val="multilevel"/>
     <w:tmpl w:val="0409001F"/>
@@ -2027,7 +4365,7 @@
       </w:pPr>
     </w:lvl>
   </w:abstractNum>
-  <w:abstractNum w:abstractNumId="9">
+  <w:abstractNum w:abstractNumId="11">
     <w:nsid w:val="589D44A2"/>
     <w:multiLevelType w:val="hybridMultilevel"/>
     <w:tmpl w:val="FC90A334"/>
@@ -2113,7 +4451,7 @@
       </w:pPr>
     </w:lvl>
   </w:abstractNum>
-  <w:abstractNum w:abstractNumId="10">
+  <w:abstractNum w:abstractNumId="12">
     <w:nsid w:val="5D182604"/>
     <w:multiLevelType w:val="hybridMultilevel"/>
     <w:tmpl w:val="4064B4F8"/>
@@ -2199,7 +4537,7 @@
       </w:pPr>
     </w:lvl>
   </w:abstractNum>
-  <w:abstractNum w:abstractNumId="11">
+  <w:abstractNum w:abstractNumId="13">
     <w:nsid w:val="5F76056C"/>
     <w:multiLevelType w:val="hybridMultilevel"/>
     <w:tmpl w:val="F552DCD4"/>
@@ -2285,7 +4623,7 @@
       </w:pPr>
     </w:lvl>
   </w:abstractNum>
-  <w:abstractNum w:abstractNumId="12">
+  <w:abstractNum w:abstractNumId="14">
     <w:nsid w:val="64CD536B"/>
     <w:multiLevelType w:val="hybridMultilevel"/>
     <w:tmpl w:val="EEDE4532"/>
@@ -2398,7 +4736,7 @@
       </w:rPr>
     </w:lvl>
   </w:abstractNum>
-  <w:abstractNum w:abstractNumId="13">
+  <w:abstractNum w:abstractNumId="15">
     <w:nsid w:val="652869ED"/>
     <w:multiLevelType w:val="hybridMultilevel"/>
     <w:tmpl w:val="24E23DD4"/>
@@ -2484,47 +4822,169 @@
       </w:pPr>
     </w:lvl>
   </w:abstractNum>
+  <w:abstractNum w:abstractNumId="16">
+    <w:nsid w:val="7FF81945"/>
+    <w:multiLevelType w:val="hybridMultilevel"/>
+    <w:tmpl w:val="51B26E54"/>
+    <w:lvl w:ilvl="0" w:tplc="040C0001">
+      <w:start w:val="1"/>
+      <w:numFmt w:val="bullet"/>
+      <w:lvlText w:val=""/>
+      <w:lvlJc w:val="left"/>
+      <w:pPr>
+        <w:ind w:left="720" w:hanging="360"/>
+      </w:pPr>
+      <w:rPr>
+        <w:rFonts w:ascii="Symbol" w:hAnsi="Symbol" w:hint="default"/>
+      </w:rPr>
+    </w:lvl>
+    <w:lvl w:ilvl="1" w:tplc="040C0003" w:tentative="1">
+      <w:start w:val="1"/>
+      <w:numFmt w:val="bullet"/>
+      <w:lvlText w:val="o"/>
+      <w:lvlJc w:val="left"/>
+      <w:pPr>
+        <w:ind w:left="1440" w:hanging="360"/>
+      </w:pPr>
+      <w:rPr>
+        <w:rFonts w:ascii="Courier New" w:hAnsi="Courier New" w:cs="Courier New" w:hint="default"/>
+      </w:rPr>
+    </w:lvl>
+    <w:lvl w:ilvl="2" w:tplc="040C0005" w:tentative="1">
+      <w:start w:val="1"/>
+      <w:numFmt w:val="bullet"/>
+      <w:lvlText w:val=""/>
+      <w:lvlJc w:val="left"/>
+      <w:pPr>
+        <w:ind w:left="2160" w:hanging="360"/>
+      </w:pPr>
+      <w:rPr>
+        <w:rFonts w:ascii="Wingdings" w:hAnsi="Wingdings" w:hint="default"/>
+      </w:rPr>
+    </w:lvl>
+    <w:lvl w:ilvl="3" w:tplc="040C0001" w:tentative="1">
+      <w:start w:val="1"/>
+      <w:numFmt w:val="bullet"/>
+      <w:lvlText w:val=""/>
+      <w:lvlJc w:val="left"/>
+      <w:pPr>
+        <w:ind w:left="2880" w:hanging="360"/>
+      </w:pPr>
+      <w:rPr>
+        <w:rFonts w:ascii="Symbol" w:hAnsi="Symbol" w:hint="default"/>
+      </w:rPr>
+    </w:lvl>
+    <w:lvl w:ilvl="4" w:tplc="040C0003" w:tentative="1">
+      <w:start w:val="1"/>
+      <w:numFmt w:val="bullet"/>
+      <w:lvlText w:val="o"/>
+      <w:lvlJc w:val="left"/>
+      <w:pPr>
+        <w:ind w:left="3600" w:hanging="360"/>
+      </w:pPr>
+      <w:rPr>
+        <w:rFonts w:ascii="Courier New" w:hAnsi="Courier New" w:cs="Courier New" w:hint="default"/>
+      </w:rPr>
+    </w:lvl>
+    <w:lvl w:ilvl="5" w:tplc="040C0005" w:tentative="1">
+      <w:start w:val="1"/>
+      <w:numFmt w:val="bullet"/>
+      <w:lvlText w:val=""/>
+      <w:lvlJc w:val="left"/>
+      <w:pPr>
+        <w:ind w:left="4320" w:hanging="360"/>
+      </w:pPr>
+      <w:rPr>
+        <w:rFonts w:ascii="Wingdings" w:hAnsi="Wingdings" w:hint="default"/>
+      </w:rPr>
+    </w:lvl>
+    <w:lvl w:ilvl="6" w:tplc="040C0001" w:tentative="1">
+      <w:start w:val="1"/>
+      <w:numFmt w:val="bullet"/>
+      <w:lvlText w:val=""/>
+      <w:lvlJc w:val="left"/>
+      <w:pPr>
+        <w:ind w:left="5040" w:hanging="360"/>
+      </w:pPr>
+      <w:rPr>
+        <w:rFonts w:ascii="Symbol" w:hAnsi="Symbol" w:hint="default"/>
+      </w:rPr>
+    </w:lvl>
+    <w:lvl w:ilvl="7" w:tplc="040C0003" w:tentative="1">
+      <w:start w:val="1"/>
+      <w:numFmt w:val="bullet"/>
+      <w:lvlText w:val="o"/>
+      <w:lvlJc w:val="left"/>
+      <w:pPr>
+        <w:ind w:left="5760" w:hanging="360"/>
+      </w:pPr>
+      <w:rPr>
+        <w:rFonts w:ascii="Courier New" w:hAnsi="Courier New" w:cs="Courier New" w:hint="default"/>
+      </w:rPr>
+    </w:lvl>
+    <w:lvl w:ilvl="8" w:tplc="040C0005" w:tentative="1">
+      <w:start w:val="1"/>
+      <w:numFmt w:val="bullet"/>
+      <w:lvlText w:val=""/>
+      <w:lvlJc w:val="left"/>
+      <w:pPr>
+        <w:ind w:left="6480" w:hanging="360"/>
+      </w:pPr>
+      <w:rPr>
+        <w:rFonts w:ascii="Wingdings" w:hAnsi="Wingdings" w:hint="default"/>
+      </w:rPr>
+    </w:lvl>
+  </w:abstractNum>
   <w:num w:numId="1">
-    <w:abstractNumId w:val="1"/>
+    <w:abstractNumId w:val="2"/>
   </w:num>
   <w:num w:numId="2">
-    <w:abstractNumId w:val="10"/>
+    <w:abstractNumId w:val="12"/>
   </w:num>
   <w:num w:numId="3">
-    <w:abstractNumId w:val="8"/>
+    <w:abstractNumId w:val="10"/>
   </w:num>
   <w:num w:numId="4">
     <w:abstractNumId w:val="0"/>
   </w:num>
   <w:num w:numId="5">
+    <w:abstractNumId w:val="7"/>
+  </w:num>
+  <w:num w:numId="6">
+    <w:abstractNumId w:val="15"/>
+  </w:num>
+  <w:num w:numId="7">
+    <w:abstractNumId w:val="3"/>
+  </w:num>
+  <w:num w:numId="8">
     <w:abstractNumId w:val="6"/>
   </w:num>
-  <w:num w:numId="6">
+  <w:num w:numId="9">
+    <w:abstractNumId w:val="8"/>
+  </w:num>
+  <w:num w:numId="10">
+    <w:abstractNumId w:val="14"/>
+  </w:num>
+  <w:num w:numId="11">
+    <w:abstractNumId w:val="5"/>
+  </w:num>
+  <w:num w:numId="12">
+    <w:abstractNumId w:val="11"/>
+  </w:num>
+  <w:num w:numId="13">
     <w:abstractNumId w:val="13"/>
   </w:num>
-  <w:num w:numId="7">
-    <w:abstractNumId w:val="2"/>
-  </w:num>
-  <w:num w:numId="8">
-    <w:abstractNumId w:val="5"/>
-  </w:num>
-  <w:num w:numId="9">
-    <w:abstractNumId w:val="7"/>
-  </w:num>
-  <w:num w:numId="10">
-    <w:abstractNumId w:val="12"/>
-  </w:num>
-  <w:num w:numId="11">
+  <w:num w:numId="14">
     <w:abstractNumId w:val="4"/>
   </w:num>
-  <w:num w:numId="12">
+  <w:num w:numId="15">
     <w:abstractNumId w:val="9"/>
   </w:num>
-  <w:num w:numId="13">
-    <w:abstractNumId w:val="11"/>
+  <w:num w:numId="16">
+    <w:abstractNumId w:val="1"/>
   </w:num>
-  <w:num w:numId="14">
-    <w:abstractNumId w:val="3"/>
+  <w:num w:numId="17">
+    <w:abstractNumId w:val="16"/>
   </w:num>
 </w:numbering>
 </file>
@@ -2684,7 +5144,7 @@
   <w:style w:type="paragraph" w:default="1" w:styleId="Normal">
     <w:name w:val="Normal"/>
     <w:qFormat/>
-    <w:rsid w:val="00B97817"/>
+    <w:rsid w:val="00E6255D"/>
   </w:style>
   <w:style w:type="paragraph" w:styleId="Heading1">
     <w:name w:val="heading 1"/>
@@ -2919,6 +5379,29 @@
     <w:semiHidden/>
     <w:unhideWhenUsed/>
     <w:rsid w:val="00C15E55"/>
+  </w:style>
+  <w:style w:type="table" w:styleId="TableGrid">
+    <w:name w:val="Table Grid"/>
+    <w:basedOn w:val="TableNormal"/>
+    <w:uiPriority w:val="59"/>
+    <w:rsid w:val="00E06D5D"/>
+    <w:tblPr>
+      <w:tblInd w:w="0" w:type="dxa"/>
+      <w:tblBorders>
+        <w:top w:val="single" w:sz="4" w:space="0" w:color="000000" w:themeColor="text1"/>
+        <w:left w:val="single" w:sz="4" w:space="0" w:color="000000" w:themeColor="text1"/>
+        <w:bottom w:val="single" w:sz="4" w:space="0" w:color="000000" w:themeColor="text1"/>
+        <w:right w:val="single" w:sz="4" w:space="0" w:color="000000" w:themeColor="text1"/>
+        <w:insideH w:val="single" w:sz="4" w:space="0" w:color="000000" w:themeColor="text1"/>
+        <w:insideV w:val="single" w:sz="4" w:space="0" w:color="000000" w:themeColor="text1"/>
+      </w:tblBorders>
+      <w:tblCellMar>
+        <w:top w:w="0" w:type="dxa"/>
+        <w:left w:w="108" w:type="dxa"/>
+        <w:bottom w:w="0" w:type="dxa"/>
+        <w:right w:w="108" w:type="dxa"/>
+      </w:tblCellMar>
+    </w:tblPr>
   </w:style>
 </w:styles>
 </file>

</xml_diff>